<commit_message>
Rotas - novas rotas adicionadas
</commit_message>
<xml_diff>
--- a/Documentos/Web API/Rotas.docx
+++ b/Documentos/Web API/Rotas.docx
@@ -12,6 +12,34 @@
     </w:p>
     <w:p>
       <w:pPr>
+        <w:jc w:val="center"/>
+      </w:pPr>
+      <w:r>
+        <w:rPr>
+          <w:highlight w:val="green"/>
+        </w:rPr>
+        <w:t>XXX</w:t>
+      </w:r>
+      <w:r>
+        <w:t xml:space="preserve">  - Novas </w:t>
+      </w:r>
+      <w:bookmarkStart w:id="0" w:name="_GoBack"/>
+      <w:bookmarkEnd w:id="0"/>
+      <w:r>
+        <w:t xml:space="preserve"> |  </w:t>
+      </w:r>
+      <w:r>
+        <w:rPr>
+          <w:highlight w:val="red"/>
+        </w:rPr>
+        <w:t>XXX</w:t>
+      </w:r>
+      <w:r>
+        <w:t xml:space="preserve"> - Apagar</w:t>
+      </w:r>
+    </w:p>
+    <w:p>
+      <w:pPr>
         <w:rPr>
           <w:b/>
         </w:rPr>
@@ -136,13 +164,7 @@
     <w:p>
       <w:r>
         <w:tab/>
-        <w:t>DELETE -&gt; eliminar</w:t>
-      </w:r>
-      <w:r>
-        <w:t xml:space="preserve"> as userlists</w:t>
-      </w:r>
-      <w:r>
-        <w:t>;</w:t>
+        <w:t>DELETE -&gt; eliminar as userlists;</w:t>
       </w:r>
     </w:p>
     <w:p/>
@@ -166,28 +188,144 @@
     </w:p>
     <w:p>
       <w:r>
-        <w:t>GET /houses/{id}/allergies</w:t>
-      </w:r>
-    </w:p>
-    <w:p>
-      <w:r>
-        <w:rPr>
-          <w:highlight w:val="yellow"/>
-        </w:rPr>
-        <w:t xml:space="preserve">GET </w:t>
-      </w:r>
-      <w:r>
-        <w:rPr>
-          <w:highlight w:val="yellow"/>
-        </w:rPr>
-        <w:t>/houses/{id}/</w:t>
-      </w:r>
-      <w:r>
-        <w:rPr>
-          <w:highlight w:val="yellow"/>
-        </w:rPr>
-        <w:t>allergies/{allergen}/items</w:t>
-      </w:r>
+        <w:t>GET /</w:t>
+      </w:r>
+      <w:proofErr w:type="spellStart"/>
+      <w:r>
+        <w:t>houses</w:t>
+      </w:r>
+      <w:proofErr w:type="spellEnd"/>
+      <w:r>
+        <w:t>/{id}/</w:t>
+      </w:r>
+      <w:proofErr w:type="spellStart"/>
+      <w:r>
+        <w:t>allergies</w:t>
+      </w:r>
+      <w:proofErr w:type="spellEnd"/>
+    </w:p>
+    <w:p>
+      <w:r>
+        <w:rPr>
+          <w:highlight w:val="green"/>
+        </w:rPr>
+        <w:t>GET /</w:t>
+      </w:r>
+      <w:proofErr w:type="spellStart"/>
+      <w:r>
+        <w:rPr>
+          <w:highlight w:val="green"/>
+        </w:rPr>
+        <w:t>houses</w:t>
+      </w:r>
+      <w:proofErr w:type="spellEnd"/>
+      <w:r>
+        <w:rPr>
+          <w:highlight w:val="green"/>
+        </w:rPr>
+        <w:t>/{id}/</w:t>
+      </w:r>
+      <w:proofErr w:type="spellStart"/>
+      <w:r>
+        <w:rPr>
+          <w:highlight w:val="green"/>
+        </w:rPr>
+        <w:t>items</w:t>
+      </w:r>
+      <w:proofErr w:type="spellEnd"/>
+      <w:r>
+        <w:rPr>
+          <w:highlight w:val="green"/>
+        </w:rPr>
+        <w:t>/{</w:t>
+      </w:r>
+      <w:proofErr w:type="spellStart"/>
+      <w:r>
+        <w:rPr>
+          <w:highlight w:val="green"/>
+        </w:rPr>
+        <w:t>sku</w:t>
+      </w:r>
+      <w:proofErr w:type="spellEnd"/>
+      <w:r>
+        <w:rPr>
+          <w:highlight w:val="green"/>
+        </w:rPr>
+        <w:t>}</w:t>
+      </w:r>
+      <w:r>
+        <w:rPr>
+          <w:highlight w:val="green"/>
+        </w:rPr>
+        <w:t>/</w:t>
+      </w:r>
+      <w:proofErr w:type="spellStart"/>
+      <w:r>
+        <w:rPr>
+          <w:highlight w:val="green"/>
+        </w:rPr>
+        <w:t>allergies</w:t>
+      </w:r>
+      <w:proofErr w:type="spellEnd"/>
+      <w:r>
+        <w:t xml:space="preserve">     | </w:t>
+      </w:r>
+      <w:r>
+        <w:rPr>
+          <w:highlight w:val="red"/>
+        </w:rPr>
+        <w:t>GET /</w:t>
+      </w:r>
+      <w:proofErr w:type="spellStart"/>
+      <w:r>
+        <w:rPr>
+          <w:highlight w:val="red"/>
+        </w:rPr>
+        <w:t>houses</w:t>
+      </w:r>
+      <w:proofErr w:type="spellEnd"/>
+      <w:r>
+        <w:rPr>
+          <w:highlight w:val="red"/>
+        </w:rPr>
+        <w:t>/{id}/</w:t>
+      </w:r>
+      <w:proofErr w:type="spellStart"/>
+      <w:r>
+        <w:rPr>
+          <w:highlight w:val="red"/>
+        </w:rPr>
+        <w:t>allergies</w:t>
+      </w:r>
+      <w:proofErr w:type="spellEnd"/>
+      <w:r>
+        <w:rPr>
+          <w:highlight w:val="red"/>
+        </w:rPr>
+        <w:t>/{</w:t>
+      </w:r>
+      <w:proofErr w:type="spellStart"/>
+      <w:r>
+        <w:rPr>
+          <w:highlight w:val="red"/>
+        </w:rPr>
+        <w:t>allergen</w:t>
+      </w:r>
+      <w:proofErr w:type="spellEnd"/>
+      <w:r>
+        <w:rPr>
+          <w:highlight w:val="red"/>
+        </w:rPr>
+        <w:t>}/</w:t>
+      </w:r>
+      <w:proofErr w:type="spellStart"/>
+      <w:r>
+        <w:rPr>
+          <w:highlight w:val="red"/>
+        </w:rPr>
+        <w:t>items</w:t>
+      </w:r>
+      <w:proofErr w:type="spellEnd"/>
     </w:p>
     <w:p>
       <w:r>
@@ -223,7 +361,6 @@
         <w:rPr>
           <w:b/>
         </w:rPr>
-        <w:lastRenderedPageBreak/>
         <w:t>List</w:t>
       </w:r>
     </w:p>
@@ -526,14 +663,103 @@
         <w:rPr>
           <w:highlight w:val="yellow"/>
         </w:rPr>
-        <w:t>GET /houses/{id}/storage</w:t>
-      </w:r>
+        <w:t>GET /</w:t>
+      </w:r>
+      <w:proofErr w:type="spellStart"/>
       <w:r>
         <w:rPr>
           <w:highlight w:val="yellow"/>
         </w:rPr>
+        <w:t>houses</w:t>
+      </w:r>
+      <w:proofErr w:type="spellEnd"/>
+      <w:r>
+        <w:rPr>
+          <w:highlight w:val="yellow"/>
+        </w:rPr>
+        <w:t>/{id}/</w:t>
+      </w:r>
+      <w:proofErr w:type="spellStart"/>
+      <w:r>
+        <w:rPr>
+          <w:highlight w:val="yellow"/>
+        </w:rPr>
+        <w:t>storage</w:t>
+      </w:r>
+      <w:r>
+        <w:rPr>
+          <w:highlight w:val="yellow"/>
+        </w:rPr>
         <w:t>s</w:t>
       </w:r>
+      <w:proofErr w:type="spellEnd"/>
+    </w:p>
+    <w:p>
+      <w:pPr>
+        <w:rPr>
+          <w:highlight w:val="green"/>
+        </w:rPr>
+      </w:pPr>
+      <w:r>
+        <w:rPr>
+          <w:highlight w:val="green"/>
+        </w:rPr>
+        <w:t>GET /</w:t>
+      </w:r>
+      <w:proofErr w:type="spellStart"/>
+      <w:r>
+        <w:rPr>
+          <w:highlight w:val="green"/>
+        </w:rPr>
+        <w:t>houses</w:t>
+      </w:r>
+      <w:proofErr w:type="spellEnd"/>
+      <w:r>
+        <w:rPr>
+          <w:highlight w:val="green"/>
+        </w:rPr>
+        <w:t>/{id}/</w:t>
+      </w:r>
+      <w:proofErr w:type="spellStart"/>
+      <w:r>
+        <w:rPr>
+          <w:highlight w:val="green"/>
+        </w:rPr>
+        <w:t>storages</w:t>
+      </w:r>
+      <w:proofErr w:type="spellEnd"/>
+      <w:r>
+        <w:rPr>
+          <w:highlight w:val="green"/>
+        </w:rPr>
+        <w:t>/{id}</w:t>
+      </w:r>
+    </w:p>
+    <w:p>
+      <w:pPr>
+        <w:rPr>
+          <w:highlight w:val="red"/>
+        </w:rPr>
+      </w:pPr>
+      <w:r>
+        <w:rPr>
+          <w:highlight w:val="red"/>
+        </w:rPr>
+        <w:t>GET /houses/{id}/storages/{id}/items</w:t>
+      </w:r>
+    </w:p>
+    <w:p>
+      <w:pPr>
+        <w:rPr>
+          <w:highlight w:val="red"/>
+        </w:rPr>
+      </w:pPr>
+      <w:r>
+        <w:rPr>
+          <w:highlight w:val="red"/>
+        </w:rPr>
+        <w:t>GET /houses/{id}/storages/{id}/movements</w:t>
+      </w:r>
     </w:p>
     <w:p>
       <w:pPr>
@@ -545,95 +771,57 @@
         <w:rPr>
           <w:highlight w:val="yellow"/>
         </w:rPr>
-        <w:t>GET /houses/{id}/storages/{id}/items</w:t>
-      </w:r>
-    </w:p>
-    <w:p>
-      <w:pPr>
+        <w:t>POST /house</w:t>
+      </w:r>
+      <w:r>
         <w:rPr>
           <w:highlight w:val="yellow"/>
         </w:rPr>
-      </w:pPr>
+        <w:t>s</w:t>
+      </w:r>
       <w:r>
         <w:rPr>
           <w:highlight w:val="yellow"/>
         </w:rPr>
-        <w:t>GET /houses/{id}/storages/{id}/</w:t>
-      </w:r>
-      <w:r>
+        <w:t>/{id}/storages</w:t>
+      </w:r>
+    </w:p>
+    <w:p>
+      <w:pPr>
         <w:rPr>
           <w:highlight w:val="yellow"/>
         </w:rPr>
-        <w:t>movements</w:t>
-      </w:r>
-    </w:p>
-    <w:p>
-      <w:pPr>
+      </w:pPr>
+      <w:r>
         <w:rPr>
           <w:highlight w:val="yellow"/>
         </w:rPr>
-      </w:pPr>
+        <w:t>PUT /house</w:t>
+      </w:r>
       <w:r>
         <w:rPr>
           <w:highlight w:val="yellow"/>
         </w:rPr>
-        <w:t>POST /house</w:t>
+        <w:t>s</w:t>
       </w:r>
       <w:r>
         <w:rPr>
           <w:highlight w:val="yellow"/>
         </w:rPr>
-        <w:t>s</w:t>
-      </w:r>
-      <w:r>
+        <w:t>/{id}/storages/{id} -&gt; temperature, name</w:t>
+      </w:r>
+    </w:p>
+    <w:p>
+      <w:pPr>
         <w:rPr>
           <w:highlight w:val="yellow"/>
         </w:rPr>
-        <w:t>/{id}/storages</w:t>
-      </w:r>
-    </w:p>
-    <w:p>
-      <w:pPr>
+      </w:pPr>
+      <w:r>
         <w:rPr>
           <w:highlight w:val="yellow"/>
         </w:rPr>
-      </w:pPr>
-      <w:r>
-        <w:rPr>
-          <w:highlight w:val="yellow"/>
-        </w:rPr>
-        <w:t>PUT /house</w:t>
-      </w:r>
-      <w:r>
-        <w:rPr>
-          <w:highlight w:val="yellow"/>
-        </w:rPr>
-        <w:t>s</w:t>
-      </w:r>
-      <w:r>
-        <w:rPr>
-          <w:highlight w:val="yellow"/>
-        </w:rPr>
-        <w:t>/{id}/storages/{id} -&gt; temperature, name</w:t>
-      </w:r>
-    </w:p>
-    <w:p>
-      <w:pPr>
-        <w:rPr>
-          <w:highlight w:val="yellow"/>
-        </w:rPr>
-      </w:pPr>
-      <w:r>
-        <w:rPr>
-          <w:highlight w:val="yellow"/>
-        </w:rPr>
-        <w:t xml:space="preserve">DELETE </w:t>
-      </w:r>
-      <w:r>
-        <w:rPr>
-          <w:highlight w:val="yellow"/>
-        </w:rPr>
-        <w:t>/houses/{id}/storages/{id}</w:t>
+        <w:t>DELETE /houses/{id}/storages/{id}</w:t>
       </w:r>
     </w:p>
     <w:p>
@@ -656,61 +844,324 @@
         <w:t>DELETE -&gt;eliminar storage + movements desse storage e as associações de storage com stockItem</w:t>
       </w:r>
     </w:p>
-    <w:p>
-      <w:bookmarkStart w:id="0" w:name="_GoBack"/>
-      <w:bookmarkEnd w:id="0"/>
-    </w:p>
+    <w:p/>
     <w:p>
       <w:pPr>
         <w:rPr>
           <w:b/>
         </w:rPr>
       </w:pPr>
+      <w:proofErr w:type="spellStart"/>
       <w:r>
         <w:rPr>
           <w:b/>
         </w:rPr>
         <w:t>StockItemMovement</w:t>
       </w:r>
-    </w:p>
-    <w:p>
-      <w:pPr>
-        <w:rPr>
-          <w:highlight w:val="yellow"/>
-        </w:rPr>
-      </w:pPr>
-      <w:r>
-        <w:rPr>
-          <w:highlight w:val="yellow"/>
+      <w:proofErr w:type="spellEnd"/>
+    </w:p>
+    <w:p>
+      <w:r>
+        <w:rPr>
+          <w:highlight w:val="green"/>
+        </w:rPr>
+        <w:t>GET /</w:t>
+      </w:r>
+      <w:proofErr w:type="spellStart"/>
+      <w:r>
+        <w:rPr>
+          <w:highlight w:val="green"/>
+        </w:rPr>
+        <w:t>houses</w:t>
+      </w:r>
+      <w:proofErr w:type="spellEnd"/>
+      <w:r>
+        <w:rPr>
+          <w:highlight w:val="green"/>
+        </w:rPr>
+        <w:t>/{id}/</w:t>
+      </w:r>
+      <w:proofErr w:type="spellStart"/>
+      <w:r>
+        <w:rPr>
+          <w:highlight w:val="green"/>
+        </w:rPr>
+        <w:t>items</w:t>
+      </w:r>
+      <w:proofErr w:type="spellEnd"/>
+      <w:r>
+        <w:rPr>
+          <w:highlight w:val="green"/>
+        </w:rPr>
+        <w:t>/{</w:t>
+      </w:r>
+      <w:proofErr w:type="spellStart"/>
+      <w:r>
+        <w:rPr>
+          <w:highlight w:val="green"/>
+        </w:rPr>
+        <w:t>sku</w:t>
+      </w:r>
+      <w:proofErr w:type="spellEnd"/>
+      <w:r>
+        <w:rPr>
+          <w:highlight w:val="green"/>
+        </w:rPr>
+        <w:t>}/</w:t>
+      </w:r>
+      <w:proofErr w:type="spellStart"/>
+      <w:r>
+        <w:rPr>
+          <w:highlight w:val="green"/>
+        </w:rPr>
+        <w:t>movements</w:t>
+      </w:r>
+      <w:proofErr w:type="spellEnd"/>
+      <w:r>
+        <w:t xml:space="preserve"> </w:t>
+      </w:r>
+    </w:p>
+    <w:p>
+      <w:pPr>
+        <w:ind w:left="2124"/>
+      </w:pPr>
+      <w:r>
+        <w:t>?</w:t>
+      </w:r>
+      <w:r>
+        <w:t xml:space="preserve"> </w:t>
+      </w:r>
+      <w:proofErr w:type="spellStart"/>
+      <w:r>
+        <w:t>type</w:t>
+      </w:r>
+      <w:proofErr w:type="spellEnd"/>
+      <w:r>
+        <w:t>=</w:t>
+      </w:r>
+      <w:proofErr w:type="spellStart"/>
+      <w:r>
+        <w:t>xxxx&amp;dateTime</w:t>
+      </w:r>
+      <w:proofErr w:type="spellEnd"/>
+      <w:r>
+        <w:t>=</w:t>
+      </w:r>
+      <w:proofErr w:type="spellStart"/>
+      <w:r>
+        <w:t>xxxx&amp;quantity</w:t>
+      </w:r>
+      <w:proofErr w:type="spellEnd"/>
+      <w:r>
+        <w:t>=</w:t>
+      </w:r>
+      <w:proofErr w:type="spellStart"/>
+      <w:r>
+        <w:t>xxxx</w:t>
+      </w:r>
+      <w:r>
+        <w:t>&amp;storage</w:t>
+      </w:r>
+      <w:proofErr w:type="spellEnd"/>
+      <w:r>
+        <w:t>=</w:t>
+      </w:r>
+      <w:proofErr w:type="spellStart"/>
+      <w:r>
+        <w:t>xxxx&amp;</w:t>
+      </w:r>
+      <w:r>
+        <w:t>item</w:t>
+      </w:r>
+      <w:proofErr w:type="spellEnd"/>
+      <w:r>
+        <w:t>=</w:t>
+      </w:r>
+      <w:proofErr w:type="spellStart"/>
+      <w:r>
+        <w:t>xxxx</w:t>
+      </w:r>
+      <w:proofErr w:type="spellEnd"/>
+    </w:p>
+    <w:p>
+      <w:r>
+        <w:rPr>
+          <w:highlight w:val="green"/>
+        </w:rPr>
+        <w:t>GET /</w:t>
+      </w:r>
+      <w:proofErr w:type="spellStart"/>
+      <w:r>
+        <w:rPr>
+          <w:highlight w:val="green"/>
+        </w:rPr>
+        <w:t>houses</w:t>
+      </w:r>
+      <w:proofErr w:type="spellEnd"/>
+      <w:r>
+        <w:rPr>
+          <w:highlight w:val="green"/>
+        </w:rPr>
+        <w:t>/{id}/</w:t>
+      </w:r>
+      <w:proofErr w:type="spellStart"/>
+      <w:r>
+        <w:rPr>
+          <w:highlight w:val="green"/>
+        </w:rPr>
+        <w:t>items</w:t>
+      </w:r>
+      <w:proofErr w:type="spellEnd"/>
+      <w:r>
+        <w:rPr>
+          <w:highlight w:val="green"/>
+        </w:rPr>
+        <w:t>/{</w:t>
+      </w:r>
+      <w:proofErr w:type="spellStart"/>
+      <w:r>
+        <w:rPr>
+          <w:highlight w:val="green"/>
+        </w:rPr>
+        <w:t>sku</w:t>
+      </w:r>
+      <w:proofErr w:type="spellEnd"/>
+      <w:r>
+        <w:rPr>
+          <w:highlight w:val="green"/>
+        </w:rPr>
+        <w:t>}/</w:t>
+      </w:r>
+      <w:proofErr w:type="spellStart"/>
+      <w:r>
+        <w:rPr>
+          <w:highlight w:val="green"/>
+        </w:rPr>
+        <w:t>movements</w:t>
+      </w:r>
+      <w:proofErr w:type="spellEnd"/>
+      <w:r>
+        <w:t>/</w:t>
+      </w:r>
+      <w:proofErr w:type="gramStart"/>
+      <w:r>
+        <w:t>{?id</w:t>
+      </w:r>
+      <w:proofErr w:type="gramEnd"/>
+      <w:r>
+        <w:t>?}</w:t>
+      </w:r>
+    </w:p>
+    <w:p>
+      <w:r>
+        <w:rPr>
+          <w:highlight w:val="green"/>
+        </w:rPr>
+        <w:t>POST</w:t>
+      </w:r>
+      <w:r>
+        <w:rPr>
+          <w:highlight w:val="green"/>
+        </w:rPr>
+        <w:t xml:space="preserve"> /</w:t>
+      </w:r>
+      <w:proofErr w:type="spellStart"/>
+      <w:r>
+        <w:rPr>
+          <w:highlight w:val="green"/>
+        </w:rPr>
+        <w:t>houses</w:t>
+      </w:r>
+      <w:proofErr w:type="spellEnd"/>
+      <w:r>
+        <w:rPr>
+          <w:highlight w:val="green"/>
+        </w:rPr>
+        <w:t>/{id}/</w:t>
+      </w:r>
+      <w:proofErr w:type="spellStart"/>
+      <w:r>
+        <w:rPr>
+          <w:highlight w:val="green"/>
+        </w:rPr>
+        <w:t>items</w:t>
+      </w:r>
+      <w:proofErr w:type="spellEnd"/>
+      <w:r>
+        <w:rPr>
+          <w:highlight w:val="green"/>
+        </w:rPr>
+        <w:t>/{</w:t>
+      </w:r>
+      <w:proofErr w:type="spellStart"/>
+      <w:r>
+        <w:rPr>
+          <w:highlight w:val="green"/>
+        </w:rPr>
+        <w:t>sku</w:t>
+      </w:r>
+      <w:proofErr w:type="spellEnd"/>
+      <w:r>
+        <w:rPr>
+          <w:highlight w:val="green"/>
+        </w:rPr>
+        <w:t>}/</w:t>
+      </w:r>
+      <w:proofErr w:type="spellStart"/>
+      <w:r>
+        <w:rPr>
+          <w:highlight w:val="green"/>
+        </w:rPr>
+        <w:t>movements</w:t>
+      </w:r>
+      <w:proofErr w:type="spellEnd"/>
+      <w:r>
+        <w:t xml:space="preserve"> </w:t>
+      </w:r>
+    </w:p>
+    <w:p>
+      <w:pPr>
+        <w:rPr>
+          <w:highlight w:val="red"/>
+        </w:rPr>
+      </w:pPr>
+      <w:r>
+        <w:rPr>
+          <w:highlight w:val="red"/>
         </w:rPr>
         <w:t>POST /houses/{id}/</w:t>
       </w:r>
       <w:r>
         <w:rPr>
-          <w:highlight w:val="yellow"/>
+          <w:highlight w:val="red"/>
         </w:rPr>
         <w:t>storages/{id}/</w:t>
       </w:r>
       <w:r>
         <w:rPr>
-          <w:highlight w:val="yellow"/>
+          <w:highlight w:val="red"/>
         </w:rPr>
         <w:t>items/{</w:t>
       </w:r>
       <w:r>
         <w:rPr>
-          <w:highlight w:val="yellow"/>
-        </w:rPr>
-        <w:t>sku}/movements</w:t>
-      </w:r>
-      <w:r>
-        <w:t xml:space="preserve"> ?type=xxxx&amp;dateTime=xxxx&amp;quantity=xxxx </w:t>
-      </w:r>
-      <w:r>
-        <w:rPr>
-          <w:highlight w:val="yellow"/>
-        </w:rPr>
-        <w:t>(ou em route parameters?)</w:t>
+          <w:highlight w:val="red"/>
+        </w:rPr>
+        <w:t>sku}/</w:t>
+      </w:r>
+      <w:proofErr w:type="gramStart"/>
+      <w:r>
+        <w:rPr>
+          <w:highlight w:val="red"/>
+        </w:rPr>
+        <w:t>movements ?type</w:t>
+      </w:r>
+      <w:proofErr w:type="gramEnd"/>
+      <w:r>
+        <w:rPr>
+          <w:highlight w:val="red"/>
+        </w:rPr>
+        <w:t>=xxxx&amp;dateTime=xxxx&amp;quantity=xxxx (ou em route parameters?)</w:t>
       </w:r>
     </w:p>
     <w:p/>
@@ -1125,7 +1576,7 @@
     <w:name w:val="Normal"/>
     <w:qFormat/>
   </w:style>
-  <w:style w:type="character" w:default="1" w:styleId="Fontepargpadro">
+  <w:style w:type="character" w:default="1" w:styleId="Tipodeletrapredefinidodopargrafo">
     <w:name w:val="Default Paragraph Font"/>
     <w:uiPriority w:val="1"/>
     <w:semiHidden/>

</xml_diff>

<commit_message>
Procedimentos - insert_system_list, insert_user_list
</commit_message>
<xml_diff>
--- a/Documentos/Web API/Rotas.docx
+++ b/Documentos/Web API/Rotas.docx
@@ -379,12 +379,162 @@
       <w:r>
         <w:t>DELETE /houses/{id}/lists/{id}/products/{id}</w:t>
       </w:r>
+    </w:p>
+    <w:p>
+      <w:pPr>
+        <w:ind w:firstLine="708"/>
+      </w:pPr>
+      <w:r>
+        <w:rPr>
+          <w:u w:val="single"/>
+        </w:rPr>
+        <w:t>Procedimentos</w:t>
+      </w:r>
+      <w:r>
+        <w:t>:</w:t>
+      </w:r>
+    </w:p>
+    <w:p>
+      <w:pPr>
+        <w:ind w:firstLine="708"/>
+        <w:rPr>
+          <w:strike/>
+        </w:rPr>
+      </w:pPr>
+      <w:r>
+        <w:rPr>
+          <w:strike/>
+        </w:rPr>
+        <w:t xml:space="preserve">INSERT </w:t>
+      </w:r>
+      <w:r>
+        <w:rPr>
+          <w:strike/>
+        </w:rPr>
+        <w:sym w:font="Wingdings" w:char="F0E0"/>
+      </w:r>
+      <w:r>
+        <w:rPr>
+          <w:strike/>
+        </w:rPr>
+        <w:t xml:space="preserve"> inserir lista de sistema</w:t>
+      </w:r>
       <w:bookmarkStart w:id="0" w:name="_GoBack"/>
       <w:bookmarkEnd w:id="0"/>
     </w:p>
     <w:p>
       <w:pPr>
         <w:ind w:firstLine="708"/>
+        <w:rPr>
+          <w:strike/>
+        </w:rPr>
+      </w:pPr>
+      <w:r>
+        <w:rPr>
+          <w:strike/>
+        </w:rPr>
+        <w:t xml:space="preserve">INSERT </w:t>
+      </w:r>
+      <w:r>
+        <w:rPr>
+          <w:strike/>
+        </w:rPr>
+        <w:sym w:font="Wingdings" w:char="F0E0"/>
+      </w:r>
+      <w:r>
+        <w:rPr>
+          <w:strike/>
+        </w:rPr>
+        <w:t xml:space="preserve"> inserir lista de utilizador</w:t>
+      </w:r>
+    </w:p>
+    <w:p>
+      <w:pPr>
+        <w:ind w:firstLine="708"/>
+        <w:rPr>
+          <w:strike/>
+        </w:rPr>
+      </w:pPr>
+      <w:r>
+        <w:rPr>
+          <w:strike/>
+        </w:rPr>
+        <w:t>DELETE -</w:t>
+      </w:r>
+      <w:r>
+        <w:rPr>
+          <w:strike/>
+        </w:rPr>
+        <w:t xml:space="preserve">&gt; Eliminar da tabela </w:t>
+      </w:r>
+      <w:proofErr w:type="spellStart"/>
+      <w:r>
+        <w:rPr>
+          <w:strike/>
+        </w:rPr>
+        <w:t>UserList</w:t>
+      </w:r>
+      <w:proofErr w:type="spellEnd"/>
+      <w:r>
+        <w:rPr>
+          <w:strike/>
+        </w:rPr>
+        <w:t xml:space="preserve">, </w:t>
+      </w:r>
+      <w:r>
+        <w:rPr>
+          <w:strike/>
+        </w:rPr>
+        <w:t xml:space="preserve">da </w:t>
+      </w:r>
+      <w:proofErr w:type="spellStart"/>
+      <w:r>
+        <w:rPr>
+          <w:strike/>
+        </w:rPr>
+        <w:t>List</w:t>
+      </w:r>
+      <w:proofErr w:type="spellEnd"/>
+      <w:r>
+        <w:rPr>
+          <w:strike/>
+        </w:rPr>
+        <w:t xml:space="preserve"> e dos produtos da lista</w:t>
+      </w:r>
+      <w:r>
+        <w:rPr>
+          <w:strike/>
+        </w:rPr>
+        <w:t>;</w:t>
+      </w:r>
+    </w:p>
+    <w:p/>
+    <w:p>
+      <w:pPr>
+        <w:rPr>
+          <w:b/>
+        </w:rPr>
+      </w:pPr>
+      <w:r>
+        <w:rPr>
+          <w:b/>
+        </w:rPr>
+        <w:t>Category</w:t>
+      </w:r>
+    </w:p>
+    <w:p>
+      <w:r>
+        <w:t>GET /categories ?name=xxxxx</w:t>
+      </w:r>
+    </w:p>
+    <w:p>
+      <w:r>
+        <w:t>GET /categories/{id}</w:t>
+      </w:r>
+    </w:p>
+    <w:p>
+      <w:pPr>
+        <w:ind w:firstLine="708"/>
       </w:pPr>
       <w:r>
         <w:rPr>
@@ -399,61 +549,9 @@
     <w:p>
       <w:pPr>
         <w:ind w:firstLine="708"/>
-        <w:rPr>
-          <w:strike/>
-        </w:rPr>
-      </w:pPr>
-      <w:r>
-        <w:rPr>
-          <w:strike/>
-        </w:rPr>
-        <w:t>DELETE -</w:t>
-      </w:r>
-      <w:r>
-        <w:rPr>
-          <w:strike/>
-        </w:rPr>
-        <w:t xml:space="preserve">&gt; Eliminar da tabela </w:t>
-      </w:r>
-      <w:proofErr w:type="spellStart"/>
-      <w:r>
-        <w:rPr>
-          <w:strike/>
-        </w:rPr>
-        <w:t>UserList</w:t>
-      </w:r>
-      <w:proofErr w:type="spellEnd"/>
-      <w:r>
-        <w:rPr>
-          <w:strike/>
-        </w:rPr>
-        <w:t xml:space="preserve">, </w:t>
-      </w:r>
-      <w:r>
-        <w:rPr>
-          <w:strike/>
-        </w:rPr>
-        <w:t xml:space="preserve">da </w:t>
-      </w:r>
-      <w:proofErr w:type="spellStart"/>
-      <w:r>
-        <w:rPr>
-          <w:strike/>
-        </w:rPr>
-        <w:t>List</w:t>
-      </w:r>
-      <w:proofErr w:type="spellEnd"/>
-      <w:r>
-        <w:rPr>
-          <w:strike/>
-        </w:rPr>
-        <w:t xml:space="preserve"> e dos produtos da lista</w:t>
-      </w:r>
-      <w:r>
-        <w:rPr>
-          <w:strike/>
-        </w:rPr>
-        <w:t>;</w:t>
+      </w:pPr>
+      <w:r>
+        <w:t>GET ?name=xxxx</w:t>
       </w:r>
     </w:p>
     <w:p/>
@@ -467,17 +565,17 @@
         <w:rPr>
           <w:b/>
         </w:rPr>
-        <w:t>Category</w:t>
-      </w:r>
-    </w:p>
-    <w:p>
-      <w:r>
-        <w:t>GET /categories ?name=xxxxx</w:t>
-      </w:r>
-    </w:p>
-    <w:p>
-      <w:r>
-        <w:t>GET /categories/{id}</w:t>
+        <w:t>Product</w:t>
+      </w:r>
+    </w:p>
+    <w:p>
+      <w:r>
+        <w:t>GET /categories/{id}/products ?name=xxxx</w:t>
+      </w:r>
+    </w:p>
+    <w:p>
+      <w:r>
+        <w:t>GET /categories/{id}/products/{id}</w:t>
       </w:r>
     </w:p>
     <w:p>
@@ -513,52 +611,6 @@
         <w:rPr>
           <w:b/>
         </w:rPr>
-        <w:t>Product</w:t>
-      </w:r>
-    </w:p>
-    <w:p>
-      <w:r>
-        <w:t>GET /categories/{id}/products ?name=xxxx</w:t>
-      </w:r>
-    </w:p>
-    <w:p>
-      <w:r>
-        <w:t>GET /categories/{id}/products/{id}</w:t>
-      </w:r>
-    </w:p>
-    <w:p>
-      <w:pPr>
-        <w:ind w:firstLine="708"/>
-      </w:pPr>
-      <w:r>
-        <w:rPr>
-          <w:u w:val="single"/>
-        </w:rPr>
-        <w:t>Procedimentos</w:t>
-      </w:r>
-      <w:r>
-        <w:t>:</w:t>
-      </w:r>
-    </w:p>
-    <w:p>
-      <w:pPr>
-        <w:ind w:firstLine="708"/>
-      </w:pPr>
-      <w:r>
-        <w:t>GET ?name=xxxx</w:t>
-      </w:r>
-    </w:p>
-    <w:p/>
-    <w:p>
-      <w:pPr>
-        <w:rPr>
-          <w:b/>
-        </w:rPr>
-      </w:pPr>
-      <w:r>
-        <w:rPr>
-          <w:b/>
-        </w:rPr>
         <w:t>StockItem</w:t>
       </w:r>
     </w:p>
@@ -600,6 +652,7 @@
     </w:p>
     <w:p>
       <w:r>
+        <w:lastRenderedPageBreak/>
         <w:t>GET /houses/{id}/items/{sku}</w:t>
       </w:r>
     </w:p>

</xml_diff>

<commit_message>
Functions - new functions
</commit_message>
<xml_diff>
--- a/Documentos/Web API/Rotas.docx
+++ b/Documentos/Web API/Rotas.docx
@@ -14,17 +14,22 @@
       <w:pPr>
         <w:jc w:val="center"/>
       </w:pPr>
-      <w:r>
-        <w:rPr>
-          <w:highlight w:val="yellow"/>
+      <w:proofErr w:type="gramStart"/>
+      <w:r>
+        <w:rPr>
+          <w:highlight w:val="cyan"/>
         </w:rPr>
         <w:t>XXX</w:t>
       </w:r>
       <w:r>
-        <w:t xml:space="preserve">  - </w:t>
-      </w:r>
-      <w:r>
-        <w:t>Perguntar</w:t>
+        <w:t xml:space="preserve">  -</w:t>
+      </w:r>
+      <w:proofErr w:type="gramEnd"/>
+      <w:r>
+        <w:t xml:space="preserve"> </w:t>
+      </w:r>
+      <w:r>
+        <w:t>Pensar</w:t>
       </w:r>
       <w:r>
         <w:t xml:space="preserve">  |  </w:t>
@@ -39,7 +44,7 @@
         <w:t xml:space="preserve"> - </w:t>
       </w:r>
       <w:r>
-        <w:t>Pensar</w:t>
+        <w:t>Apagar</w:t>
       </w:r>
     </w:p>
     <w:p>
@@ -79,6 +84,8 @@
       <w:r>
         <w:t>DELETE /houses/{id}</w:t>
       </w:r>
+      <w:bookmarkStart w:id="0" w:name="_GoBack"/>
+      <w:bookmarkEnd w:id="0"/>
     </w:p>
     <w:p>
       <w:r>
@@ -396,6 +403,143 @@
     </w:p>
     <w:p>
       <w:pPr>
+        <w:ind w:left="709"/>
+        <w:rPr>
+          <w:strike/>
+        </w:rPr>
+      </w:pPr>
+      <w:r>
+        <w:rPr>
+          <w:strike/>
+        </w:rPr>
+        <w:t>GET /</w:t>
+      </w:r>
+      <w:proofErr w:type="spellStart"/>
+      <w:r>
+        <w:rPr>
+          <w:strike/>
+        </w:rPr>
+        <w:t>houses</w:t>
+      </w:r>
+      <w:proofErr w:type="spellEnd"/>
+      <w:r>
+        <w:rPr>
+          <w:strike/>
+        </w:rPr>
+        <w:t>/{id}/</w:t>
+      </w:r>
+      <w:proofErr w:type="spellStart"/>
+      <w:r>
+        <w:rPr>
+          <w:strike/>
+        </w:rPr>
+        <w:t>lists</w:t>
+      </w:r>
+      <w:proofErr w:type="spellEnd"/>
+      <w:r>
+        <w:rPr>
+          <w:strike/>
+        </w:rPr>
+        <w:t xml:space="preserve"> -&gt; sistema, próprio </w:t>
+      </w:r>
+      <w:proofErr w:type="spellStart"/>
+      <w:r>
+        <w:rPr>
+          <w:strike/>
+        </w:rPr>
+        <w:t>user</w:t>
+      </w:r>
+      <w:proofErr w:type="spellEnd"/>
+      <w:r>
+        <w:rPr>
+          <w:strike/>
+        </w:rPr>
+        <w:t xml:space="preserve"> e as que os outros </w:t>
+      </w:r>
+      <w:proofErr w:type="spellStart"/>
+      <w:r>
+        <w:rPr>
+          <w:strike/>
+        </w:rPr>
+        <w:t>users</w:t>
+      </w:r>
+      <w:proofErr w:type="spellEnd"/>
+      <w:r>
+        <w:rPr>
+          <w:strike/>
+        </w:rPr>
+        <w:t xml:space="preserve"> partilharam</w:t>
+      </w:r>
+    </w:p>
+    <w:p>
+      <w:pPr>
+        <w:rPr>
+          <w:strike/>
+        </w:rPr>
+      </w:pPr>
+      <w:r>
+        <w:rPr>
+          <w:strike/>
+        </w:rPr>
+        <w:tab/>
+      </w:r>
+      <w:r>
+        <w:rPr>
+          <w:strike/>
+        </w:rPr>
+        <w:tab/>
+      </w:r>
+      <w:r>
+        <w:rPr>
+          <w:strike/>
+        </w:rPr>
+        <w:tab/>
+      </w:r>
+      <w:proofErr w:type="gramStart"/>
+      <w:r>
+        <w:rPr>
+          <w:strike/>
+        </w:rPr>
+        <w:t>?sistema</w:t>
+      </w:r>
+      <w:proofErr w:type="gramEnd"/>
+      <w:r>
+        <w:rPr>
+          <w:strike/>
+        </w:rPr>
+        <w:t>=</w:t>
+      </w:r>
+      <w:proofErr w:type="spellStart"/>
+      <w:r>
+        <w:rPr>
+          <w:strike/>
+        </w:rPr>
+        <w:t>true&amp;user</w:t>
+      </w:r>
+      <w:proofErr w:type="spellEnd"/>
+      <w:r>
+        <w:rPr>
+          <w:strike/>
+        </w:rPr>
+        <w:t>=</w:t>
+      </w:r>
+      <w:proofErr w:type="spellStart"/>
+      <w:r>
+        <w:rPr>
+          <w:strike/>
+        </w:rPr>
+        <w:t>xxxx&amp;shareable</w:t>
+      </w:r>
+      <w:proofErr w:type="spellEnd"/>
+      <w:r>
+        <w:rPr>
+          <w:strike/>
+        </w:rPr>
+        <w:t>=false</w:t>
+      </w:r>
+    </w:p>
+    <w:p>
+      <w:pPr>
         <w:ind w:firstLine="708"/>
         <w:rPr>
           <w:strike/>
@@ -419,8 +563,6 @@
         </w:rPr>
         <w:t xml:space="preserve"> inserir lista de sistema</w:t>
       </w:r>
-      <w:bookmarkStart w:id="0" w:name="_GoBack"/>
-      <w:bookmarkEnd w:id="0"/>
     </w:p>
     <w:p>
       <w:pPr>
@@ -549,9 +691,23 @@
     <w:p>
       <w:pPr>
         <w:ind w:firstLine="708"/>
-      </w:pPr>
-      <w:r>
-        <w:t>GET ?name=xxxx</w:t>
+        <w:rPr>
+          <w:strike/>
+        </w:rPr>
+      </w:pPr>
+      <w:proofErr w:type="gramStart"/>
+      <w:r>
+        <w:rPr>
+          <w:strike/>
+        </w:rPr>
+        <w:t>GET ?name</w:t>
+      </w:r>
+      <w:proofErr w:type="gramEnd"/>
+      <w:r>
+        <w:rPr>
+          <w:strike/>
+        </w:rPr>
+        <w:t>=xxxx</w:t>
       </w:r>
     </w:p>
     <w:p/>
@@ -595,9 +751,23 @@
     <w:p>
       <w:pPr>
         <w:ind w:firstLine="708"/>
-      </w:pPr>
-      <w:r>
-        <w:t>GET ?name=xxxx</w:t>
+        <w:rPr>
+          <w:strike/>
+        </w:rPr>
+      </w:pPr>
+      <w:proofErr w:type="gramStart"/>
+      <w:r>
+        <w:rPr>
+          <w:strike/>
+        </w:rPr>
+        <w:t>GET ?name</w:t>
+      </w:r>
+      <w:proofErr w:type="gramEnd"/>
+      <w:r>
+        <w:rPr>
+          <w:strike/>
+        </w:rPr>
+        <w:t>=xxxx</w:t>
       </w:r>
     </w:p>
     <w:p/>
@@ -616,21 +786,13 @@
     </w:p>
     <w:p>
       <w:r>
-        <w:rPr>
-          <w:highlight w:val="yellow"/>
-        </w:rPr>
+        <w:lastRenderedPageBreak/>
         <w:t>GET /houses/{id}/items</w:t>
       </w:r>
       <w:r>
-        <w:rPr>
-          <w:highlight w:val="yellow"/>
-        </w:rPr>
         <w:t xml:space="preserve"> ?product=xxxx e/ou brand=xxxx e/ou variety=xxx</w:t>
       </w:r>
       <w:r>
-        <w:rPr>
-          <w:highlight w:val="yellow"/>
-        </w:rPr>
         <w:t xml:space="preserve"> e/ou segment=xxxx e/ou storage=xxxx</w:t>
       </w:r>
       <w:r>
@@ -640,19 +802,18 @@
     <w:p>
       <w:pPr>
         <w:rPr>
-          <w:highlight w:val="yellow"/>
-        </w:rPr>
-      </w:pPr>
-      <w:r>
-        <w:rPr>
-          <w:highlight w:val="yellow"/>
+          <w:highlight w:val="red"/>
+        </w:rPr>
+      </w:pPr>
+      <w:r>
+        <w:rPr>
+          <w:highlight w:val="red"/>
         </w:rPr>
         <w:t>GET /houses/{id}/storages/{id}/items</w:t>
       </w:r>
     </w:p>
     <w:p>
       <w:r>
-        <w:lastRenderedPageBreak/>
         <w:t>GET /houses/{id}/items/{sku}</w:t>
       </w:r>
     </w:p>
@@ -678,18 +839,132 @@
     </w:p>
     <w:p>
       <w:pPr>
+        <w:ind w:left="709"/>
+      </w:pPr>
+      <w:r>
+        <w:t>GET /</w:t>
+      </w:r>
+      <w:proofErr w:type="spellStart"/>
+      <w:r>
+        <w:t>houses</w:t>
+      </w:r>
+      <w:proofErr w:type="spellEnd"/>
+      <w:r>
+        <w:t>/{id}/</w:t>
+      </w:r>
+      <w:proofErr w:type="spellStart"/>
+      <w:proofErr w:type="gramStart"/>
+      <w:r>
+        <w:t>items</w:t>
+      </w:r>
+      <w:proofErr w:type="spellEnd"/>
+      <w:r>
+        <w:t xml:space="preserve"> ?</w:t>
+      </w:r>
+      <w:proofErr w:type="spellStart"/>
+      <w:r>
+        <w:t>product</w:t>
+      </w:r>
+      <w:proofErr w:type="spellEnd"/>
+      <w:proofErr w:type="gramEnd"/>
+      <w:r>
+        <w:t>=</w:t>
+      </w:r>
+      <w:proofErr w:type="spellStart"/>
+      <w:r>
+        <w:t>xxxx</w:t>
+      </w:r>
+      <w:proofErr w:type="spellEnd"/>
+      <w:r>
+        <w:t xml:space="preserve"> e/ou </w:t>
+      </w:r>
+      <w:proofErr w:type="spellStart"/>
+      <w:r>
+        <w:t>brand</w:t>
+      </w:r>
+      <w:proofErr w:type="spellEnd"/>
+      <w:r>
+        <w:t>=</w:t>
+      </w:r>
+      <w:proofErr w:type="spellStart"/>
+      <w:r>
+        <w:t>xxxx</w:t>
+      </w:r>
+      <w:proofErr w:type="spellEnd"/>
+      <w:r>
+        <w:t xml:space="preserve"> e/ou </w:t>
+      </w:r>
+      <w:proofErr w:type="spellStart"/>
+      <w:r>
+        <w:t>variety</w:t>
+      </w:r>
+      <w:proofErr w:type="spellEnd"/>
+      <w:r>
+        <w:t>=</w:t>
+      </w:r>
+      <w:proofErr w:type="spellStart"/>
+      <w:r>
+        <w:t>xxx</w:t>
+      </w:r>
+      <w:proofErr w:type="spellEnd"/>
+      <w:r>
+        <w:t xml:space="preserve"> e/ou </w:t>
+      </w:r>
+      <w:proofErr w:type="spellStart"/>
+      <w:r>
+        <w:t>segment</w:t>
+      </w:r>
+      <w:proofErr w:type="spellEnd"/>
+      <w:r>
+        <w:t>=</w:t>
+      </w:r>
+      <w:proofErr w:type="spellStart"/>
+      <w:r>
+        <w:t>xxxx</w:t>
+      </w:r>
+      <w:proofErr w:type="spellEnd"/>
+      <w:r>
+        <w:t xml:space="preserve"> e/ou </w:t>
+      </w:r>
+      <w:proofErr w:type="spellStart"/>
+      <w:r>
+        <w:t>storage</w:t>
+      </w:r>
+      <w:proofErr w:type="spellEnd"/>
+      <w:r>
+        <w:t>=</w:t>
+      </w:r>
+      <w:proofErr w:type="spellStart"/>
+      <w:r>
+        <w:t>xxxx</w:t>
+      </w:r>
+      <w:proofErr w:type="spellEnd"/>
+      <w:r>
+        <w:t xml:space="preserve"> </w:t>
+      </w:r>
+    </w:p>
+    <w:p>
+      <w:pPr>
         <w:ind w:firstLine="708"/>
       </w:pPr>
-      <w:r>
-        <w:t xml:space="preserve">DELETE -&gt; procedimento ao fim de x tempo quando a quantidade é 0 elimina-se </w:t>
-      </w:r>
-      <w:r>
-        <w:t>e os movimentos associados</w:t>
-      </w:r>
-      <w:r>
-        <w:t>.</w:t>
-      </w:r>
-      <w:r>
+    </w:p>
+    <w:p>
+      <w:pPr>
+        <w:ind w:firstLine="708"/>
+        <w:rPr>
+          <w:strike/>
+        </w:rPr>
+      </w:pPr>
+      <w:r>
+        <w:rPr>
+          <w:strike/>
+        </w:rPr>
+        <w:t>DELETE -&gt; procedimento ao fim de x tempo quando a quantidade é 0 elimina-se e os movimentos associados.</w:t>
+      </w:r>
+      <w:r>
+        <w:rPr>
+          <w:strike/>
+        </w:rPr>
         <w:t xml:space="preserve"> (Executado pela BLL)</w:t>
       </w:r>
     </w:p>
@@ -768,12 +1043,17 @@
       </w:r>
     </w:p>
     <w:p>
+      <w:pPr>
+        <w:rPr>
+          <w:strike/>
+        </w:rPr>
+      </w:pPr>
       <w:r>
         <w:tab/>
       </w:r>
       <w:r>
         <w:rPr>
-          <w:highlight w:val="yellow"/>
+          <w:strike/>
         </w:rPr>
         <w:t>DELETE -&gt;eliminar storage + movements desse storage e as associações de storage com stockItem</w:t>
       </w:r>
@@ -793,47 +1073,30 @@
       </w:r>
     </w:p>
     <w:p>
-      <w:pPr>
-        <w:rPr>
-          <w:highlight w:val="yellow"/>
-        </w:rPr>
-      </w:pPr>
-      <w:r>
-        <w:rPr>
-          <w:highlight w:val="yellow"/>
-        </w:rPr>
+      <w:r>
         <w:t xml:space="preserve">GET /houses/{id}/items/movements </w:t>
       </w:r>
     </w:p>
     <w:p>
       <w:pPr>
         <w:ind w:left="2124"/>
-        <w:rPr>
-          <w:highlight w:val="yellow"/>
-        </w:rPr>
-      </w:pPr>
-      <w:r>
-        <w:rPr>
-          <w:highlight w:val="yellow"/>
-        </w:rPr>
+      </w:pPr>
+      <w:r>
         <w:t>? type=xxxx&amp;dateTime=xxxx&amp;storage=xxxx&amp;</w:t>
       </w:r>
       <w:r>
-        <w:rPr>
-          <w:highlight w:val="yellow"/>
-        </w:rPr>
         <w:t>item=xxx</w:t>
       </w:r>
     </w:p>
     <w:p>
       <w:pPr>
         <w:rPr>
-          <w:highlight w:val="yellow"/>
-        </w:rPr>
-      </w:pPr>
-      <w:r>
-        <w:rPr>
-          <w:highlight w:val="yellow"/>
+          <w:highlight w:val="red"/>
+        </w:rPr>
+      </w:pPr>
+      <w:r>
+        <w:rPr>
+          <w:highlight w:val="red"/>
         </w:rPr>
         <w:t>GET /houses/{id}/storages/{id}/movements</w:t>
       </w:r>
@@ -841,7 +1104,7 @@
     <w:p>
       <w:r>
         <w:rPr>
-          <w:highlight w:val="yellow"/>
+          <w:highlight w:val="red"/>
         </w:rPr>
         <w:t>GET /houses/{id}/items/{sku}/movements</w:t>
       </w:r>
@@ -849,7 +1112,7 @@
     <w:p>
       <w:r>
         <w:rPr>
-          <w:highlight w:val="red"/>
+          <w:highlight w:val="cyan"/>
         </w:rPr>
         <w:t>POST /houses/{id}/movements</w:t>
       </w:r>
@@ -857,6 +1120,95 @@
         <w:t xml:space="preserve"> </w:t>
       </w:r>
     </w:p>
+    <w:p/>
+    <w:p/>
+    <w:p>
+      <w:r>
+        <w:rPr>
+          <w:u w:val="single"/>
+        </w:rPr>
+        <w:lastRenderedPageBreak/>
+        <w:t>Procedimentos</w:t>
+      </w:r>
+      <w:r>
+        <w:t>:</w:t>
+      </w:r>
+    </w:p>
+    <w:p>
+      <w:r>
+        <w:t>GET /</w:t>
+      </w:r>
+      <w:proofErr w:type="spellStart"/>
+      <w:r>
+        <w:t>houses</w:t>
+      </w:r>
+      <w:proofErr w:type="spellEnd"/>
+      <w:r>
+        <w:t>/{id}/</w:t>
+      </w:r>
+      <w:proofErr w:type="spellStart"/>
+      <w:r>
+        <w:t>items</w:t>
+      </w:r>
+      <w:proofErr w:type="spellEnd"/>
+      <w:r>
+        <w:t>/</w:t>
+      </w:r>
+      <w:proofErr w:type="spellStart"/>
+      <w:r>
+        <w:t>movements</w:t>
+      </w:r>
+      <w:proofErr w:type="spellEnd"/>
+      <w:r>
+        <w:t xml:space="preserve"> </w:t>
+      </w:r>
+    </w:p>
+    <w:p>
+      <w:pPr>
+        <w:ind w:left="2124"/>
+      </w:pPr>
+      <w:r>
+        <w:t xml:space="preserve">? </w:t>
+      </w:r>
+      <w:proofErr w:type="spellStart"/>
+      <w:r>
+        <w:t>type</w:t>
+      </w:r>
+      <w:proofErr w:type="spellEnd"/>
+      <w:r>
+        <w:t>=</w:t>
+      </w:r>
+      <w:proofErr w:type="spellStart"/>
+      <w:r>
+        <w:t>xxxx&amp;dateTime</w:t>
+      </w:r>
+      <w:proofErr w:type="spellEnd"/>
+      <w:r>
+        <w:t>=</w:t>
+      </w:r>
+      <w:proofErr w:type="spellStart"/>
+      <w:r>
+        <w:t>xxxx&amp;storage</w:t>
+      </w:r>
+      <w:proofErr w:type="spellEnd"/>
+      <w:r>
+        <w:t>=</w:t>
+      </w:r>
+      <w:proofErr w:type="spellStart"/>
+      <w:r>
+        <w:t>xxxx&amp;item</w:t>
+      </w:r>
+      <w:proofErr w:type="spellEnd"/>
+      <w:r>
+        <w:t>=</w:t>
+      </w:r>
+      <w:proofErr w:type="spellStart"/>
+      <w:r>
+        <w:t>xxx</w:t>
+      </w:r>
+      <w:proofErr w:type="spellEnd"/>
+    </w:p>
+    <w:p/>
     <w:p/>
     <w:p/>
     <w:p/>

</xml_diff>

<commit_message>
Functions - get_stock_items_filtered and get_movements_filtered
</commit_message>
<xml_diff>
--- a/Documentos/Web API/Rotas.docx
+++ b/Documentos/Web API/Rotas.docx
@@ -84,8 +84,6 @@
       <w:r>
         <w:t>DELETE /houses/{id}</w:t>
       </w:r>
-      <w:bookmarkStart w:id="0" w:name="_GoBack"/>
-      <w:bookmarkEnd w:id="0"/>
     </w:p>
     <w:p>
       <w:r>
@@ -771,6 +769,8 @@
       </w:r>
     </w:p>
     <w:p/>
+    <w:p/>
+    <w:p/>
     <w:p>
       <w:pPr>
         <w:rPr>
@@ -781,12 +781,12 @@
         <w:rPr>
           <w:b/>
         </w:rPr>
+        <w:lastRenderedPageBreak/>
         <w:t>StockItem</w:t>
       </w:r>
     </w:p>
     <w:p>
       <w:r>
-        <w:lastRenderedPageBreak/>
         <w:t>GET /houses/{id}/items</w:t>
       </w:r>
       <w:r>
@@ -840,106 +840,184 @@
     <w:p>
       <w:pPr>
         <w:ind w:left="709"/>
-      </w:pPr>
-      <w:r>
+        <w:rPr>
+          <w:strike/>
+        </w:rPr>
+      </w:pPr>
+      <w:r>
+        <w:rPr>
+          <w:strike/>
+        </w:rPr>
         <w:t>GET /</w:t>
       </w:r>
       <w:proofErr w:type="spellStart"/>
       <w:r>
+        <w:rPr>
+          <w:strike/>
+        </w:rPr>
         <w:t>houses</w:t>
       </w:r>
       <w:proofErr w:type="spellEnd"/>
       <w:r>
+        <w:rPr>
+          <w:strike/>
+        </w:rPr>
         <w:t>/{id}/</w:t>
       </w:r>
       <w:proofErr w:type="spellStart"/>
       <w:proofErr w:type="gramStart"/>
       <w:r>
+        <w:rPr>
+          <w:strike/>
+        </w:rPr>
         <w:t>items</w:t>
       </w:r>
       <w:proofErr w:type="spellEnd"/>
       <w:r>
+        <w:rPr>
+          <w:strike/>
+        </w:rPr>
         <w:t xml:space="preserve"> ?</w:t>
       </w:r>
       <w:proofErr w:type="spellStart"/>
       <w:r>
+        <w:rPr>
+          <w:strike/>
+        </w:rPr>
         <w:t>product</w:t>
       </w:r>
       <w:proofErr w:type="spellEnd"/>
       <w:proofErr w:type="gramEnd"/>
       <w:r>
+        <w:rPr>
+          <w:strike/>
+        </w:rPr>
         <w:t>=</w:t>
       </w:r>
       <w:proofErr w:type="spellStart"/>
       <w:r>
+        <w:rPr>
+          <w:strike/>
+        </w:rPr>
         <w:t>xxxx</w:t>
       </w:r>
       <w:proofErr w:type="spellEnd"/>
       <w:r>
+        <w:rPr>
+          <w:strike/>
+        </w:rPr>
         <w:t xml:space="preserve"> e/ou </w:t>
       </w:r>
       <w:proofErr w:type="spellStart"/>
       <w:r>
+        <w:rPr>
+          <w:strike/>
+        </w:rPr>
         <w:t>brand</w:t>
       </w:r>
       <w:proofErr w:type="spellEnd"/>
       <w:r>
+        <w:rPr>
+          <w:strike/>
+        </w:rPr>
         <w:t>=</w:t>
       </w:r>
       <w:proofErr w:type="spellStart"/>
       <w:r>
+        <w:rPr>
+          <w:strike/>
+        </w:rPr>
         <w:t>xxxx</w:t>
       </w:r>
       <w:proofErr w:type="spellEnd"/>
       <w:r>
+        <w:rPr>
+          <w:strike/>
+        </w:rPr>
         <w:t xml:space="preserve"> e/ou </w:t>
       </w:r>
       <w:proofErr w:type="spellStart"/>
       <w:r>
+        <w:rPr>
+          <w:strike/>
+        </w:rPr>
         <w:t>variety</w:t>
       </w:r>
       <w:proofErr w:type="spellEnd"/>
       <w:r>
+        <w:rPr>
+          <w:strike/>
+        </w:rPr>
         <w:t>=</w:t>
       </w:r>
       <w:proofErr w:type="spellStart"/>
       <w:r>
+        <w:rPr>
+          <w:strike/>
+        </w:rPr>
         <w:t>xxx</w:t>
       </w:r>
       <w:proofErr w:type="spellEnd"/>
       <w:r>
+        <w:rPr>
+          <w:strike/>
+        </w:rPr>
         <w:t xml:space="preserve"> e/ou </w:t>
       </w:r>
       <w:proofErr w:type="spellStart"/>
       <w:r>
+        <w:rPr>
+          <w:strike/>
+        </w:rPr>
         <w:t>segment</w:t>
       </w:r>
       <w:proofErr w:type="spellEnd"/>
       <w:r>
+        <w:rPr>
+          <w:strike/>
+        </w:rPr>
         <w:t>=</w:t>
       </w:r>
       <w:proofErr w:type="spellStart"/>
       <w:r>
+        <w:rPr>
+          <w:strike/>
+        </w:rPr>
         <w:t>xxxx</w:t>
       </w:r>
       <w:proofErr w:type="spellEnd"/>
       <w:r>
+        <w:rPr>
+          <w:strike/>
+        </w:rPr>
         <w:t xml:space="preserve"> e/ou </w:t>
       </w:r>
       <w:proofErr w:type="spellStart"/>
       <w:r>
+        <w:rPr>
+          <w:strike/>
+        </w:rPr>
         <w:t>storage</w:t>
       </w:r>
       <w:proofErr w:type="spellEnd"/>
       <w:r>
+        <w:rPr>
+          <w:strike/>
+        </w:rPr>
         <w:t>=</w:t>
       </w:r>
       <w:proofErr w:type="spellStart"/>
       <w:r>
+        <w:rPr>
+          <w:strike/>
+        </w:rPr>
         <w:t>xxxx</w:t>
       </w:r>
       <w:proofErr w:type="spellEnd"/>
       <w:r>
+        <w:rPr>
+          <w:strike/>
+        </w:rPr>
         <w:t xml:space="preserve"> </w:t>
       </w:r>
     </w:p>
@@ -1121,13 +1199,15 @@
       </w:r>
     </w:p>
     <w:p/>
-    <w:p/>
+    <w:p>
+      <w:bookmarkStart w:id="0" w:name="_GoBack"/>
+      <w:bookmarkEnd w:id="0"/>
+    </w:p>
     <w:p>
       <w:r>
         <w:rPr>
           <w:u w:val="single"/>
         </w:rPr>
-        <w:lastRenderedPageBreak/>
         <w:t>Procedimentos</w:t>
       </w:r>
       <w:r>
@@ -1135,31 +1215,57 @@
       </w:r>
     </w:p>
     <w:p>
-      <w:r>
+      <w:pPr>
+        <w:rPr>
+          <w:strike/>
+        </w:rPr>
+      </w:pPr>
+      <w:r>
+        <w:rPr>
+          <w:strike/>
+        </w:rPr>
         <w:t>GET /</w:t>
       </w:r>
       <w:proofErr w:type="spellStart"/>
       <w:r>
+        <w:rPr>
+          <w:strike/>
+        </w:rPr>
         <w:t>houses</w:t>
       </w:r>
       <w:proofErr w:type="spellEnd"/>
       <w:r>
+        <w:rPr>
+          <w:strike/>
+        </w:rPr>
         <w:t>/{id}/</w:t>
       </w:r>
       <w:proofErr w:type="spellStart"/>
       <w:r>
+        <w:rPr>
+          <w:strike/>
+        </w:rPr>
         <w:t>items</w:t>
       </w:r>
       <w:proofErr w:type="spellEnd"/>
       <w:r>
+        <w:rPr>
+          <w:strike/>
+        </w:rPr>
         <w:t>/</w:t>
       </w:r>
       <w:proofErr w:type="spellStart"/>
       <w:r>
+        <w:rPr>
+          <w:strike/>
+        </w:rPr>
         <w:t>movements</w:t>
       </w:r>
       <w:proofErr w:type="spellEnd"/>
       <w:r>
+        <w:rPr>
+          <w:strike/>
+        </w:rPr>
         <w:t xml:space="preserve"> </w:t>
       </w:r>
     </w:p>
@@ -1168,42 +1274,79 @@
         <w:ind w:left="2124"/>
       </w:pPr>
       <w:r>
+        <w:rPr>
+          <w:strike/>
+        </w:rPr>
         <w:t xml:space="preserve">? </w:t>
       </w:r>
       <w:proofErr w:type="spellStart"/>
       <w:r>
+        <w:rPr>
+          <w:strike/>
+        </w:rPr>
         <w:t>type</w:t>
       </w:r>
       <w:proofErr w:type="spellEnd"/>
       <w:r>
+        <w:rPr>
+          <w:strike/>
+        </w:rPr>
         <w:t>=</w:t>
       </w:r>
       <w:proofErr w:type="spellStart"/>
       <w:r>
-        <w:t>xxxx&amp;dateTime</w:t>
-      </w:r>
-      <w:proofErr w:type="spellEnd"/>
-      <w:r>
+        <w:rPr>
+          <w:strike/>
+        </w:rPr>
+        <w:t>xxxx&amp;date</w:t>
+      </w:r>
+      <w:r>
+        <w:rPr>
+          <w:strike/>
+          <w:highlight w:val="red"/>
+        </w:rPr>
+        <w:t>Time</w:t>
+      </w:r>
+      <w:proofErr w:type="spellEnd"/>
+      <w:r>
+        <w:rPr>
+          <w:strike/>
+        </w:rPr>
         <w:t>=</w:t>
       </w:r>
       <w:proofErr w:type="spellStart"/>
       <w:r>
+        <w:rPr>
+          <w:strike/>
+        </w:rPr>
         <w:t>xxxx&amp;storage</w:t>
       </w:r>
       <w:proofErr w:type="spellEnd"/>
       <w:r>
+        <w:rPr>
+          <w:strike/>
+        </w:rPr>
         <w:t>=</w:t>
       </w:r>
       <w:proofErr w:type="spellStart"/>
       <w:r>
+        <w:rPr>
+          <w:strike/>
+        </w:rPr>
         <w:t>xxxx&amp;item</w:t>
       </w:r>
       <w:proofErr w:type="spellEnd"/>
       <w:r>
+        <w:rPr>
+          <w:strike/>
+        </w:rPr>
         <w:t>=</w:t>
       </w:r>
       <w:proofErr w:type="spellStart"/>
       <w:r>
+        <w:rPr>
+          <w:strike/>
+        </w:rPr>
         <w:t>xxx</w:t>
       </w:r>
       <w:proofErr w:type="spellEnd"/>

</xml_diff>

<commit_message>
BLL - add services interfaces
</commit_message>
<xml_diff>
--- a/Documentos/Web API/Rotas.docx
+++ b/Documentos/Web API/Rotas.docx
@@ -61,28 +61,474 @@
       </w:r>
     </w:p>
     <w:p>
-      <w:r>
-        <w:t>GET /houses/{id}</w:t>
-      </w:r>
-    </w:p>
-    <w:p>
-      <w:r>
-        <w:t>GET /users/{username}/houses</w:t>
-      </w:r>
-    </w:p>
-    <w:p>
-      <w:r>
-        <w:t>POST /houses</w:t>
-      </w:r>
-    </w:p>
-    <w:p>
-      <w:r>
-        <w:t>PUT /houses/{id} -&gt; name, characteristics</w:t>
-      </w:r>
-    </w:p>
-    <w:p>
-      <w:r>
-        <w:t>DELETE /houses/{id}</w:t>
+      <w:pPr>
+        <w:rPr>
+          <w:highlight w:val="yellow"/>
+        </w:rPr>
+      </w:pPr>
+      <w:r>
+        <w:rPr>
+          <w:highlight w:val="yellow"/>
+        </w:rPr>
+        <w:t>GET /</w:t>
+      </w:r>
+      <w:proofErr w:type="spellStart"/>
+      <w:r>
+        <w:rPr>
+          <w:highlight w:val="yellow"/>
+        </w:rPr>
+        <w:t>houses</w:t>
+      </w:r>
+      <w:proofErr w:type="spellEnd"/>
+      <w:r>
+        <w:rPr>
+          <w:highlight w:val="yellow"/>
+        </w:rPr>
+        <w:t>/{id}</w:t>
+      </w:r>
+      <w:r>
+        <w:rPr>
+          <w:highlight w:val="yellow"/>
+        </w:rPr>
+        <w:t xml:space="preserve"> </w:t>
+      </w:r>
+      <w:r>
+        <w:rPr>
+          <w:highlight w:val="yellow"/>
+        </w:rPr>
+        <w:sym w:font="Wingdings" w:char="F0E0"/>
+      </w:r>
+      <w:r>
+        <w:rPr>
+          <w:highlight w:val="yellow"/>
+        </w:rPr>
+        <w:t xml:space="preserve"> </w:t>
+      </w:r>
+      <w:proofErr w:type="spellStart"/>
+      <w:r>
+        <w:rPr>
+          <w:highlight w:val="yellow"/>
+        </w:rPr>
+        <w:t>HouseService.get</w:t>
+      </w:r>
+      <w:r>
+        <w:rPr>
+          <w:highlight w:val="yellow"/>
+        </w:rPr>
+        <w:t>House</w:t>
+      </w:r>
+      <w:r>
+        <w:rPr>
+          <w:highlight w:val="yellow"/>
+        </w:rPr>
+        <w:t>By</w:t>
+      </w:r>
+      <w:r>
+        <w:rPr>
+          <w:highlight w:val="yellow"/>
+        </w:rPr>
+        <w:t>House</w:t>
+      </w:r>
+      <w:r>
+        <w:rPr>
+          <w:highlight w:val="yellow"/>
+        </w:rPr>
+        <w:t>Id</w:t>
+      </w:r>
+      <w:proofErr w:type="spellEnd"/>
+      <w:r>
+        <w:rPr>
+          <w:highlight w:val="yellow"/>
+        </w:rPr>
+        <w:t>(</w:t>
+      </w:r>
+      <w:r>
+        <w:rPr>
+          <w:b/>
+          <w:highlight w:val="yellow"/>
+        </w:rPr>
+        <w:t>ID</w:t>
+      </w:r>
+      <w:r>
+        <w:rPr>
+          <w:highlight w:val="yellow"/>
+        </w:rPr>
+        <w:t>)</w:t>
+      </w:r>
+    </w:p>
+    <w:p>
+      <w:pPr>
+        <w:rPr>
+          <w:highlight w:val="yellow"/>
+        </w:rPr>
+      </w:pPr>
+      <w:r>
+        <w:rPr>
+          <w:highlight w:val="yellow"/>
+        </w:rPr>
+        <w:t>GET /</w:t>
+      </w:r>
+      <w:proofErr w:type="spellStart"/>
+      <w:r>
+        <w:rPr>
+          <w:highlight w:val="yellow"/>
+        </w:rPr>
+        <w:t>users</w:t>
+      </w:r>
+      <w:proofErr w:type="spellEnd"/>
+      <w:r>
+        <w:rPr>
+          <w:highlight w:val="yellow"/>
+        </w:rPr>
+        <w:t>/{</w:t>
+      </w:r>
+      <w:proofErr w:type="spellStart"/>
+      <w:r>
+        <w:rPr>
+          <w:highlight w:val="yellow"/>
+        </w:rPr>
+        <w:t>username</w:t>
+      </w:r>
+      <w:proofErr w:type="spellEnd"/>
+      <w:r>
+        <w:rPr>
+          <w:highlight w:val="yellow"/>
+        </w:rPr>
+        <w:t>}/</w:t>
+      </w:r>
+      <w:proofErr w:type="spellStart"/>
+      <w:r>
+        <w:rPr>
+          <w:highlight w:val="yellow"/>
+        </w:rPr>
+        <w:t>houses</w:t>
+      </w:r>
+      <w:proofErr w:type="spellEnd"/>
+      <w:r>
+        <w:rPr>
+          <w:highlight w:val="yellow"/>
+        </w:rPr>
+        <w:t xml:space="preserve">  </w:t>
+      </w:r>
+      <w:r>
+        <w:rPr>
+          <w:highlight w:val="yellow"/>
+        </w:rPr>
+        <w:sym w:font="Wingdings" w:char="F0E0"/>
+      </w:r>
+      <w:r>
+        <w:rPr>
+          <w:highlight w:val="yellow"/>
+        </w:rPr>
+        <w:t xml:space="preserve"> </w:t>
+      </w:r>
+      <w:proofErr w:type="spellStart"/>
+      <w:r>
+        <w:rPr>
+          <w:highlight w:val="yellow"/>
+        </w:rPr>
+        <w:t>HouseService.get</w:t>
+      </w:r>
+      <w:r>
+        <w:rPr>
+          <w:highlight w:val="yellow"/>
+        </w:rPr>
+        <w:t>Houses</w:t>
+      </w:r>
+      <w:r>
+        <w:rPr>
+          <w:highlight w:val="yellow"/>
+        </w:rPr>
+        <w:t>ByUserUsername</w:t>
+      </w:r>
+      <w:proofErr w:type="spellEnd"/>
+      <w:r>
+        <w:rPr>
+          <w:highlight w:val="yellow"/>
+        </w:rPr>
+        <w:t>(</w:t>
+      </w:r>
+      <w:r>
+        <w:rPr>
+          <w:b/>
+          <w:highlight w:val="yellow"/>
+        </w:rPr>
+        <w:t>USERNAME</w:t>
+      </w:r>
+      <w:r>
+        <w:rPr>
+          <w:highlight w:val="yellow"/>
+        </w:rPr>
+        <w:t>)</w:t>
+      </w:r>
+    </w:p>
+    <w:p>
+      <w:pPr>
+        <w:rPr>
+          <w:highlight w:val="yellow"/>
+        </w:rPr>
+      </w:pPr>
+      <w:r>
+        <w:rPr>
+          <w:highlight w:val="yellow"/>
+        </w:rPr>
+        <w:t>POST /</w:t>
+      </w:r>
+      <w:proofErr w:type="spellStart"/>
+      <w:r>
+        <w:rPr>
+          <w:highlight w:val="yellow"/>
+        </w:rPr>
+        <w:t>houses</w:t>
+      </w:r>
+      <w:proofErr w:type="spellEnd"/>
+      <w:r>
+        <w:rPr>
+          <w:highlight w:val="yellow"/>
+        </w:rPr>
+        <w:t xml:space="preserve"> </w:t>
+      </w:r>
+      <w:r>
+        <w:rPr>
+          <w:highlight w:val="yellow"/>
+        </w:rPr>
+        <w:sym w:font="Wingdings" w:char="F0E0"/>
+      </w:r>
+      <w:r>
+        <w:rPr>
+          <w:highlight w:val="yellow"/>
+        </w:rPr>
+        <w:t xml:space="preserve"> </w:t>
+      </w:r>
+      <w:proofErr w:type="spellStart"/>
+      <w:r>
+        <w:rPr>
+          <w:highlight w:val="yellow"/>
+        </w:rPr>
+        <w:t>HouseService.save</w:t>
+      </w:r>
+      <w:r>
+        <w:rPr>
+          <w:highlight w:val="yellow"/>
+        </w:rPr>
+        <w:t>House</w:t>
+      </w:r>
+      <w:proofErr w:type="spellEnd"/>
+      <w:r>
+        <w:rPr>
+          <w:highlight w:val="yellow"/>
+        </w:rPr>
+        <w:t>(</w:t>
+      </w:r>
+      <w:r>
+        <w:rPr>
+          <w:b/>
+          <w:highlight w:val="yellow"/>
+        </w:rPr>
+        <w:t>HOUSE</w:t>
+      </w:r>
+      <w:r>
+        <w:rPr>
+          <w:highlight w:val="yellow"/>
+        </w:rPr>
+        <w:t>)</w:t>
+      </w:r>
+    </w:p>
+    <w:p>
+      <w:pPr>
+        <w:rPr>
+          <w:highlight w:val="yellow"/>
+        </w:rPr>
+      </w:pPr>
+      <w:r>
+        <w:rPr>
+          <w:highlight w:val="yellow"/>
+        </w:rPr>
+        <w:t>PUT /</w:t>
+      </w:r>
+      <w:proofErr w:type="spellStart"/>
+      <w:r>
+        <w:rPr>
+          <w:highlight w:val="yellow"/>
+        </w:rPr>
+        <w:t>houses</w:t>
+      </w:r>
+      <w:proofErr w:type="spellEnd"/>
+      <w:r>
+        <w:rPr>
+          <w:highlight w:val="yellow"/>
+        </w:rPr>
+        <w:t xml:space="preserve">/{id} -&gt; </w:t>
+      </w:r>
+      <w:proofErr w:type="spellStart"/>
+      <w:r>
+        <w:rPr>
+          <w:highlight w:val="yellow"/>
+        </w:rPr>
+        <w:t>name</w:t>
+      </w:r>
+      <w:proofErr w:type="spellEnd"/>
+      <w:r>
+        <w:rPr>
+          <w:highlight w:val="yellow"/>
+        </w:rPr>
+        <w:t xml:space="preserve">, </w:t>
+      </w:r>
+      <w:proofErr w:type="spellStart"/>
+      <w:r>
+        <w:rPr>
+          <w:highlight w:val="yellow"/>
+        </w:rPr>
+        <w:t>characteristics</w:t>
+      </w:r>
+      <w:proofErr w:type="spellEnd"/>
+      <w:r>
+        <w:rPr>
+          <w:highlight w:val="yellow"/>
+        </w:rPr>
+        <w:t xml:space="preserve"> </w:t>
+      </w:r>
+      <w:r>
+        <w:rPr>
+          <w:highlight w:val="yellow"/>
+        </w:rPr>
+        <w:sym w:font="Wingdings" w:char="F0E0"/>
+      </w:r>
+      <w:r>
+        <w:rPr>
+          <w:highlight w:val="yellow"/>
+        </w:rPr>
+        <w:t xml:space="preserve"> </w:t>
+      </w:r>
+      <w:proofErr w:type="spellStart"/>
+      <w:r>
+        <w:rPr>
+          <w:highlight w:val="yellow"/>
+        </w:rPr>
+        <w:t>HouseService.update</w:t>
+      </w:r>
+      <w:r>
+        <w:rPr>
+          <w:highlight w:val="yellow"/>
+        </w:rPr>
+        <w:t>House</w:t>
+      </w:r>
+      <w:proofErr w:type="spellEnd"/>
+      <w:r>
+        <w:rPr>
+          <w:highlight w:val="yellow"/>
+        </w:rPr>
+        <w:t xml:space="preserve"> </w:t>
+      </w:r>
+      <w:r>
+        <w:rPr>
+          <w:highlight w:val="yellow"/>
+        </w:rPr>
+        <w:t>(</w:t>
+      </w:r>
+      <w:r>
+        <w:rPr>
+          <w:b/>
+          <w:highlight w:val="yellow"/>
+        </w:rPr>
+        <w:t>HOUSE</w:t>
+      </w:r>
+      <w:r>
+        <w:rPr>
+          <w:highlight w:val="yellow"/>
+        </w:rPr>
+        <w:t>)</w:t>
+      </w:r>
+    </w:p>
+    <w:p>
+      <w:r>
+        <w:rPr>
+          <w:highlight w:val="yellow"/>
+        </w:rPr>
+        <w:t>DELETE /</w:t>
+      </w:r>
+      <w:proofErr w:type="spellStart"/>
+      <w:r>
+        <w:rPr>
+          <w:highlight w:val="yellow"/>
+        </w:rPr>
+        <w:t>houses</w:t>
+      </w:r>
+      <w:proofErr w:type="spellEnd"/>
+      <w:r>
+        <w:rPr>
+          <w:highlight w:val="yellow"/>
+        </w:rPr>
+        <w:t>/{id}</w:t>
+      </w:r>
+      <w:r>
+        <w:rPr>
+          <w:highlight w:val="yellow"/>
+        </w:rPr>
+        <w:t xml:space="preserve"> </w:t>
+      </w:r>
+      <w:r>
+        <w:rPr>
+          <w:highlight w:val="yellow"/>
+        </w:rPr>
+        <w:sym w:font="Wingdings" w:char="F0E0"/>
+      </w:r>
+      <w:r>
+        <w:rPr>
+          <w:highlight w:val="yellow"/>
+        </w:rPr>
+        <w:t xml:space="preserve"> </w:t>
+      </w:r>
+      <w:proofErr w:type="spellStart"/>
+      <w:r>
+        <w:rPr>
+          <w:highlight w:val="yellow"/>
+        </w:rPr>
+        <w:t>HouseService.delete</w:t>
+      </w:r>
+      <w:r>
+        <w:rPr>
+          <w:highlight w:val="yellow"/>
+        </w:rPr>
+        <w:t>House</w:t>
+      </w:r>
+      <w:r>
+        <w:rPr>
+          <w:highlight w:val="yellow"/>
+        </w:rPr>
+        <w:t>By</w:t>
+      </w:r>
+      <w:r>
+        <w:rPr>
+          <w:highlight w:val="yellow"/>
+        </w:rPr>
+        <w:t>House</w:t>
+      </w:r>
+      <w:r>
+        <w:rPr>
+          <w:highlight w:val="yellow"/>
+        </w:rPr>
+        <w:t>Id</w:t>
+      </w:r>
+      <w:proofErr w:type="spellEnd"/>
+      <w:r>
+        <w:rPr>
+          <w:highlight w:val="yellow"/>
+        </w:rPr>
+        <w:t>(</w:t>
+      </w:r>
+      <w:r>
+        <w:rPr>
+          <w:b/>
+          <w:highlight w:val="yellow"/>
+        </w:rPr>
+        <w:t>ID</w:t>
+      </w:r>
+      <w:r>
+        <w:rPr>
+          <w:highlight w:val="yellow"/>
+        </w:rPr>
+        <w:t>)</w:t>
       </w:r>
     </w:p>
     <w:p>
@@ -131,39 +577,586 @@
     </w:p>
     <w:p>
       <w:r>
-        <w:t>GET /houses/{id}/users</w:t>
-      </w:r>
-    </w:p>
-    <w:p>
-      <w:r>
-        <w:t>GET /users/{username}</w:t>
-      </w:r>
-    </w:p>
-    <w:p>
-      <w:r>
-        <w:t>PUT /houses/{id}/users/{username}</w:t>
-      </w:r>
-      <w:r>
-        <w:t xml:space="preserve"> -&gt; associate or modify (administrator)</w:t>
-      </w:r>
-    </w:p>
-    <w:p>
-      <w:r>
-        <w:t xml:space="preserve">PUT /users/{usernaname} -&gt; </w:t>
-      </w:r>
-      <w:r>
-        <w:t>create user or modify if exists (</w:t>
-      </w:r>
-      <w:r>
-        <w:t>name, age, password</w:t>
-      </w:r>
-      <w:r>
+        <w:rPr>
+          <w:highlight w:val="yellow"/>
+        </w:rPr>
+        <w:t>GET /</w:t>
+      </w:r>
+      <w:proofErr w:type="spellStart"/>
+      <w:r>
+        <w:rPr>
+          <w:highlight w:val="yellow"/>
+        </w:rPr>
+        <w:t>houses</w:t>
+      </w:r>
+      <w:proofErr w:type="spellEnd"/>
+      <w:r>
+        <w:rPr>
+          <w:highlight w:val="yellow"/>
+        </w:rPr>
+        <w:t>/{id}/</w:t>
+      </w:r>
+      <w:proofErr w:type="spellStart"/>
+      <w:r>
+        <w:rPr>
+          <w:highlight w:val="yellow"/>
+        </w:rPr>
+        <w:t>users</w:t>
+      </w:r>
+      <w:proofErr w:type="spellEnd"/>
+      <w:r>
+        <w:rPr>
+          <w:highlight w:val="yellow"/>
+        </w:rPr>
+        <w:t xml:space="preserve"> </w:t>
+      </w:r>
+      <w:r>
+        <w:rPr>
+          <w:highlight w:val="yellow"/>
+        </w:rPr>
+        <w:sym w:font="Wingdings" w:char="F0E0"/>
+      </w:r>
+      <w:r>
+        <w:rPr>
+          <w:highlight w:val="yellow"/>
+        </w:rPr>
+        <w:t xml:space="preserve"> </w:t>
+      </w:r>
+      <w:proofErr w:type="spellStart"/>
+      <w:r>
+        <w:rPr>
+          <w:highlight w:val="yellow"/>
+        </w:rPr>
+        <w:t>UserService</w:t>
+      </w:r>
+      <w:r>
+        <w:rPr>
+          <w:highlight w:val="yellow"/>
+        </w:rPr>
+        <w:t>.</w:t>
+      </w:r>
+      <w:r>
+        <w:rPr>
+          <w:highlight w:val="yellow"/>
+        </w:rPr>
+        <w:t>g</w:t>
+      </w:r>
+      <w:r>
+        <w:rPr>
+          <w:highlight w:val="yellow"/>
+        </w:rPr>
+        <w:t>et</w:t>
+      </w:r>
+      <w:r>
+        <w:rPr>
+          <w:highlight w:val="yellow"/>
+        </w:rPr>
+        <w:t>MembersByHouseId</w:t>
+      </w:r>
+      <w:proofErr w:type="spellEnd"/>
+      <w:r>
+        <w:rPr>
+          <w:highlight w:val="yellow"/>
+        </w:rPr>
+        <w:t>(</w:t>
+      </w:r>
+      <w:r>
+        <w:rPr>
+          <w:b/>
+          <w:highlight w:val="yellow"/>
+        </w:rPr>
+        <w:t>ID</w:t>
+      </w:r>
+      <w:r>
+        <w:rPr>
+          <w:highlight w:val="yellow"/>
+        </w:rPr>
         <w:t>)</w:t>
       </w:r>
-    </w:p>
-    <w:p>
-      <w:r>
-        <w:t>DELETE /users/{username}</w:t>
+      <w:r>
+        <w:rPr>
+          <w:highlight w:val="yellow"/>
+        </w:rPr>
+        <w:t xml:space="preserve"> ou </w:t>
+      </w:r>
+      <w:proofErr w:type="spellStart"/>
+      <w:r>
+        <w:rPr>
+          <w:highlight w:val="yellow"/>
+        </w:rPr>
+        <w:t>UserService.getUsersByHouseId</w:t>
+      </w:r>
+      <w:proofErr w:type="spellEnd"/>
+    </w:p>
+    <w:p>
+      <w:r>
+        <w:rPr>
+          <w:highlight w:val="yellow"/>
+        </w:rPr>
+        <w:t>GET /</w:t>
+      </w:r>
+      <w:proofErr w:type="spellStart"/>
+      <w:r>
+        <w:rPr>
+          <w:highlight w:val="yellow"/>
+        </w:rPr>
+        <w:t>users</w:t>
+      </w:r>
+      <w:proofErr w:type="spellEnd"/>
+      <w:r>
+        <w:rPr>
+          <w:highlight w:val="yellow"/>
+        </w:rPr>
+        <w:t>/{</w:t>
+      </w:r>
+      <w:proofErr w:type="spellStart"/>
+      <w:r>
+        <w:rPr>
+          <w:highlight w:val="yellow"/>
+        </w:rPr>
+        <w:t>username</w:t>
+      </w:r>
+      <w:proofErr w:type="spellEnd"/>
+      <w:r>
+        <w:rPr>
+          <w:highlight w:val="yellow"/>
+        </w:rPr>
+        <w:t>}</w:t>
+      </w:r>
+      <w:r>
+        <w:rPr>
+          <w:highlight w:val="yellow"/>
+        </w:rPr>
+        <w:t xml:space="preserve"> </w:t>
+      </w:r>
+      <w:r>
+        <w:rPr>
+          <w:highlight w:val="yellow"/>
+        </w:rPr>
+        <w:sym w:font="Wingdings" w:char="F0E0"/>
+      </w:r>
+      <w:r>
+        <w:rPr>
+          <w:highlight w:val="yellow"/>
+        </w:rPr>
+        <w:t xml:space="preserve"> </w:t>
+      </w:r>
+      <w:proofErr w:type="spellStart"/>
+      <w:r>
+        <w:rPr>
+          <w:highlight w:val="yellow"/>
+        </w:rPr>
+        <w:t>UserService.g</w:t>
+      </w:r>
+      <w:r>
+        <w:rPr>
+          <w:highlight w:val="yellow"/>
+        </w:rPr>
+        <w:t>et</w:t>
+      </w:r>
+      <w:r>
+        <w:rPr>
+          <w:highlight w:val="yellow"/>
+        </w:rPr>
+        <w:t>User</w:t>
+      </w:r>
+      <w:r>
+        <w:rPr>
+          <w:highlight w:val="yellow"/>
+        </w:rPr>
+        <w:t>By</w:t>
+      </w:r>
+      <w:r>
+        <w:rPr>
+          <w:highlight w:val="yellow"/>
+        </w:rPr>
+        <w:t>User</w:t>
+      </w:r>
+      <w:r>
+        <w:rPr>
+          <w:highlight w:val="yellow"/>
+        </w:rPr>
+        <w:t>Username</w:t>
+      </w:r>
+      <w:proofErr w:type="spellEnd"/>
+      <w:r>
+        <w:rPr>
+          <w:highlight w:val="yellow"/>
+        </w:rPr>
+        <w:t>(</w:t>
+      </w:r>
+      <w:proofErr w:type="spellStart"/>
+      <w:r>
+        <w:rPr>
+          <w:b/>
+          <w:highlight w:val="yellow"/>
+        </w:rPr>
+        <w:t>Username</w:t>
+      </w:r>
+      <w:proofErr w:type="spellEnd"/>
+      <w:r>
+        <w:rPr>
+          <w:highlight w:val="yellow"/>
+        </w:rPr>
+        <w:t>)</w:t>
+      </w:r>
+    </w:p>
+    <w:p>
+      <w:r>
+        <w:rPr>
+          <w:highlight w:val="yellow"/>
+        </w:rPr>
+        <w:t>PUT /</w:t>
+      </w:r>
+      <w:proofErr w:type="spellStart"/>
+      <w:r>
+        <w:rPr>
+          <w:highlight w:val="yellow"/>
+        </w:rPr>
+        <w:t>houses</w:t>
+      </w:r>
+      <w:proofErr w:type="spellEnd"/>
+      <w:r>
+        <w:rPr>
+          <w:highlight w:val="yellow"/>
+        </w:rPr>
+        <w:t>/{id}/</w:t>
+      </w:r>
+      <w:proofErr w:type="spellStart"/>
+      <w:r>
+        <w:rPr>
+          <w:highlight w:val="yellow"/>
+        </w:rPr>
+        <w:t>users</w:t>
+      </w:r>
+      <w:proofErr w:type="spellEnd"/>
+      <w:r>
+        <w:rPr>
+          <w:highlight w:val="yellow"/>
+        </w:rPr>
+        <w:t>/{</w:t>
+      </w:r>
+      <w:proofErr w:type="spellStart"/>
+      <w:r>
+        <w:rPr>
+          <w:highlight w:val="yellow"/>
+        </w:rPr>
+        <w:t>username</w:t>
+      </w:r>
+      <w:proofErr w:type="spellEnd"/>
+      <w:r>
+        <w:rPr>
+          <w:highlight w:val="yellow"/>
+        </w:rPr>
+        <w:t>}</w:t>
+      </w:r>
+      <w:r>
+        <w:rPr>
+          <w:highlight w:val="yellow"/>
+        </w:rPr>
+        <w:t xml:space="preserve"> </w:t>
+      </w:r>
+      <w:r>
+        <w:rPr>
+          <w:highlight w:val="yellow"/>
+        </w:rPr>
+        <w:sym w:font="Wingdings" w:char="F0E0"/>
+      </w:r>
+      <w:r>
+        <w:rPr>
+          <w:highlight w:val="yellow"/>
+        </w:rPr>
+        <w:t xml:space="preserve"> </w:t>
+      </w:r>
+      <w:proofErr w:type="spellStart"/>
+      <w:r>
+        <w:rPr>
+          <w:highlight w:val="yellow"/>
+        </w:rPr>
+        <w:t>HouseService.saveMember</w:t>
+      </w:r>
+      <w:proofErr w:type="spellEnd"/>
+      <w:r>
+        <w:rPr>
+          <w:highlight w:val="yellow"/>
+        </w:rPr>
+        <w:t>(</w:t>
+      </w:r>
+      <w:proofErr w:type="spellStart"/>
+      <w:r>
+        <w:rPr>
+          <w:b/>
+          <w:highlight w:val="yellow"/>
+        </w:rPr>
+        <w:t>Username</w:t>
+      </w:r>
+      <w:proofErr w:type="spellEnd"/>
+      <w:r>
+        <w:rPr>
+          <w:b/>
+          <w:highlight w:val="yellow"/>
+        </w:rPr>
+        <w:t xml:space="preserve">, </w:t>
+      </w:r>
+      <w:proofErr w:type="spellStart"/>
+      <w:r>
+        <w:rPr>
+          <w:b/>
+          <w:highlight w:val="yellow"/>
+        </w:rPr>
+        <w:t>Administrator</w:t>
+      </w:r>
+      <w:proofErr w:type="spellEnd"/>
+      <w:r>
+        <w:rPr>
+          <w:highlight w:val="yellow"/>
+        </w:rPr>
+        <w:t>)</w:t>
+      </w:r>
+    </w:p>
+    <w:p>
+      <w:r>
+        <w:rPr>
+          <w:highlight w:val="yellow"/>
+        </w:rPr>
+        <w:t>PUT /</w:t>
+      </w:r>
+      <w:proofErr w:type="spellStart"/>
+      <w:r>
+        <w:rPr>
+          <w:highlight w:val="yellow"/>
+        </w:rPr>
+        <w:t>users</w:t>
+      </w:r>
+      <w:proofErr w:type="spellEnd"/>
+      <w:r>
+        <w:rPr>
+          <w:highlight w:val="yellow"/>
+        </w:rPr>
+        <w:t>/{</w:t>
+      </w:r>
+      <w:proofErr w:type="spellStart"/>
+      <w:r>
+        <w:rPr>
+          <w:highlight w:val="yellow"/>
+        </w:rPr>
+        <w:t>usernaname</w:t>
+      </w:r>
+      <w:proofErr w:type="spellEnd"/>
+      <w:r>
+        <w:rPr>
+          <w:highlight w:val="yellow"/>
+        </w:rPr>
+        <w:t xml:space="preserve">} </w:t>
+      </w:r>
+      <w:r>
+        <w:rPr>
+          <w:highlight w:val="yellow"/>
+        </w:rPr>
+        <w:sym w:font="Wingdings" w:char="F0E0"/>
+      </w:r>
+      <w:r>
+        <w:rPr>
+          <w:highlight w:val="yellow"/>
+        </w:rPr>
+        <w:t xml:space="preserve"> </w:t>
+      </w:r>
+      <w:proofErr w:type="spellStart"/>
+      <w:r>
+        <w:rPr>
+          <w:highlight w:val="yellow"/>
+        </w:rPr>
+        <w:t>UserService.save</w:t>
+      </w:r>
+      <w:r>
+        <w:rPr>
+          <w:highlight w:val="yellow"/>
+        </w:rPr>
+        <w:t>User</w:t>
+      </w:r>
+      <w:proofErr w:type="spellEnd"/>
+      <w:r>
+        <w:rPr>
+          <w:highlight w:val="yellow"/>
+        </w:rPr>
+        <w:t>(</w:t>
+      </w:r>
+      <w:proofErr w:type="spellStart"/>
+      <w:r>
+        <w:rPr>
+          <w:highlight w:val="yellow"/>
+        </w:rPr>
+        <w:t>User</w:t>
+      </w:r>
+      <w:proofErr w:type="spellEnd"/>
+      <w:r>
+        <w:rPr>
+          <w:highlight w:val="yellow"/>
+        </w:rPr>
+        <w:t>)</w:t>
+      </w:r>
+    </w:p>
+    <w:p>
+      <w:r>
+        <w:rPr>
+          <w:highlight w:val="yellow"/>
+        </w:rPr>
+        <w:t>DELETE /</w:t>
+      </w:r>
+      <w:proofErr w:type="spellStart"/>
+      <w:r>
+        <w:rPr>
+          <w:highlight w:val="yellow"/>
+        </w:rPr>
+        <w:t>users</w:t>
+      </w:r>
+      <w:proofErr w:type="spellEnd"/>
+      <w:r>
+        <w:rPr>
+          <w:highlight w:val="yellow"/>
+        </w:rPr>
+        <w:t>/{</w:t>
+      </w:r>
+      <w:proofErr w:type="spellStart"/>
+      <w:r>
+        <w:rPr>
+          <w:highlight w:val="yellow"/>
+        </w:rPr>
+        <w:t>username</w:t>
+      </w:r>
+      <w:proofErr w:type="spellEnd"/>
+      <w:r>
+        <w:rPr>
+          <w:highlight w:val="yellow"/>
+        </w:rPr>
+        <w:t>}</w:t>
+      </w:r>
+      <w:r>
+        <w:rPr>
+          <w:highlight w:val="yellow"/>
+        </w:rPr>
+        <w:t xml:space="preserve"> </w:t>
+      </w:r>
+      <w:r>
+        <w:rPr>
+          <w:highlight w:val="yellow"/>
+        </w:rPr>
+        <w:sym w:font="Wingdings" w:char="F0E0"/>
+      </w:r>
+      <w:r>
+        <w:rPr>
+          <w:highlight w:val="yellow"/>
+        </w:rPr>
+        <w:t xml:space="preserve"> </w:t>
+      </w:r>
+      <w:proofErr w:type="spellStart"/>
+      <w:r>
+        <w:rPr>
+          <w:highlight w:val="yellow"/>
+        </w:rPr>
+        <w:t>UserService.delete</w:t>
+      </w:r>
+      <w:r>
+        <w:rPr>
+          <w:highlight w:val="yellow"/>
+        </w:rPr>
+        <w:t>User</w:t>
+      </w:r>
+      <w:r>
+        <w:rPr>
+          <w:highlight w:val="yellow"/>
+        </w:rPr>
+        <w:t>By</w:t>
+      </w:r>
+      <w:r>
+        <w:rPr>
+          <w:highlight w:val="yellow"/>
+        </w:rPr>
+        <w:t>User</w:t>
+      </w:r>
+      <w:r>
+        <w:rPr>
+          <w:highlight w:val="yellow"/>
+        </w:rPr>
+        <w:t>Username</w:t>
+      </w:r>
+      <w:proofErr w:type="spellEnd"/>
+      <w:r>
+        <w:rPr>
+          <w:highlight w:val="yellow"/>
+        </w:rPr>
+        <w:t>(</w:t>
+      </w:r>
+      <w:proofErr w:type="spellStart"/>
+      <w:r>
+        <w:rPr>
+          <w:b/>
+          <w:highlight w:val="yellow"/>
+        </w:rPr>
+        <w:t>Username</w:t>
+      </w:r>
+      <w:proofErr w:type="spellEnd"/>
+      <w:r>
+        <w:rPr>
+          <w:highlight w:val="yellow"/>
+        </w:rPr>
+        <w:t>)</w:t>
+      </w:r>
+    </w:p>
+    <w:p>
+      <w:r>
+        <w:rPr>
+          <w:highlight w:val="yellow"/>
+        </w:rPr>
+        <w:t>DELETE /</w:t>
+      </w:r>
+      <w:proofErr w:type="spellStart"/>
+      <w:r>
+        <w:rPr>
+          <w:highlight w:val="yellow"/>
+        </w:rPr>
+        <w:t>houses</w:t>
+      </w:r>
+      <w:proofErr w:type="spellEnd"/>
+      <w:r>
+        <w:rPr>
+          <w:highlight w:val="yellow"/>
+        </w:rPr>
+        <w:t>/{id}/</w:t>
+      </w:r>
+      <w:proofErr w:type="spellStart"/>
+      <w:r>
+        <w:rPr>
+          <w:highlight w:val="yellow"/>
+        </w:rPr>
+        <w:t>users</w:t>
+      </w:r>
+      <w:proofErr w:type="spellEnd"/>
+      <w:r>
+        <w:rPr>
+          <w:highlight w:val="yellow"/>
+        </w:rPr>
+        <w:t>/{</w:t>
+      </w:r>
+      <w:proofErr w:type="spellStart"/>
+      <w:r>
+        <w:rPr>
+          <w:highlight w:val="yellow"/>
+        </w:rPr>
+        <w:t>username</w:t>
+      </w:r>
+      <w:proofErr w:type="spellEnd"/>
+      <w:r>
+        <w:rPr>
+          <w:highlight w:val="yellow"/>
+        </w:rPr>
+        <w:t xml:space="preserve">} </w:t>
+      </w:r>
+      <w:r>
+        <w:rPr>
+          <w:highlight w:val="yellow"/>
+        </w:rPr>
+        <w:sym w:font="Wingdings" w:char="F0E0"/>
       </w:r>
     </w:p>
     <w:p>
@@ -246,40 +1239,262 @@
     </w:p>
     <w:p>
       <w:r>
-        <w:t>GET /allergies</w:t>
-      </w:r>
-    </w:p>
-    <w:p>
-      <w:r>
-        <w:t>GET /houses/{id}/allergies</w:t>
-      </w:r>
-    </w:p>
-    <w:p>
-      <w:r>
-        <w:t>GET /houses/{id}/items/{sku}/allergies</w:t>
-      </w:r>
-    </w:p>
-    <w:p>
-      <w:r>
+        <w:rPr>
+          <w:highlight w:val="yellow"/>
+        </w:rPr>
+        <w:t>GET /</w:t>
+      </w:r>
+      <w:proofErr w:type="spellStart"/>
+      <w:r>
+        <w:rPr>
+          <w:highlight w:val="yellow"/>
+        </w:rPr>
+        <w:t>allergies</w:t>
+      </w:r>
+      <w:proofErr w:type="spellEnd"/>
+      <w:r>
+        <w:rPr>
+          <w:highlight w:val="yellow"/>
+        </w:rPr>
+        <w:t xml:space="preserve"> </w:t>
+      </w:r>
+      <w:r>
+        <w:rPr>
+          <w:highlight w:val="yellow"/>
+        </w:rPr>
+        <w:sym w:font="Wingdings" w:char="F0E0"/>
+      </w:r>
+      <w:r>
+        <w:rPr>
+          <w:highlight w:val="yellow"/>
+        </w:rPr>
+        <w:t xml:space="preserve"> </w:t>
+      </w:r>
+      <w:proofErr w:type="spellStart"/>
+      <w:r>
+        <w:rPr>
+          <w:highlight w:val="yellow"/>
+        </w:rPr>
+        <w:t>AllergyService.</w:t>
+      </w:r>
+      <w:r>
+        <w:rPr>
+          <w:highlight w:val="yellow"/>
+        </w:rPr>
+        <w:t>getAllergies</w:t>
+      </w:r>
+      <w:proofErr w:type="spellEnd"/>
+      <w:r>
+        <w:rPr>
+          <w:highlight w:val="yellow"/>
+        </w:rPr>
+        <w:t>()</w:t>
+      </w:r>
+    </w:p>
+    <w:p>
+      <w:r>
+        <w:rPr>
+          <w:highlight w:val="yellow"/>
+        </w:rPr>
+        <w:t>GET /</w:t>
+      </w:r>
+      <w:proofErr w:type="spellStart"/>
+      <w:r>
+        <w:rPr>
+          <w:highlight w:val="yellow"/>
+        </w:rPr>
+        <w:t>houses</w:t>
+      </w:r>
+      <w:proofErr w:type="spellEnd"/>
+      <w:r>
+        <w:rPr>
+          <w:highlight w:val="yellow"/>
+        </w:rPr>
+        <w:t>/{id}/</w:t>
+      </w:r>
+      <w:proofErr w:type="spellStart"/>
+      <w:r>
+        <w:rPr>
+          <w:highlight w:val="yellow"/>
+        </w:rPr>
+        <w:t>allergies</w:t>
+      </w:r>
+      <w:proofErr w:type="spellEnd"/>
+      <w:r>
+        <w:rPr>
+          <w:highlight w:val="yellow"/>
+        </w:rPr>
+        <w:t xml:space="preserve"> </w:t>
+      </w:r>
+      <w:r>
+        <w:rPr>
+          <w:highlight w:val="yellow"/>
+        </w:rPr>
+        <w:sym w:font="Wingdings" w:char="F0E0"/>
+      </w:r>
+      <w:r>
+        <w:rPr>
+          <w:highlight w:val="yellow"/>
+        </w:rPr>
+        <w:t xml:space="preserve"> </w:t>
+      </w:r>
+      <w:proofErr w:type="spellStart"/>
+      <w:r>
+        <w:rPr>
+          <w:highlight w:val="yellow"/>
+        </w:rPr>
+        <w:t>AllergyService.getAllergiesByHouseId</w:t>
+      </w:r>
+      <w:proofErr w:type="spellEnd"/>
+      <w:r>
+        <w:rPr>
+          <w:highlight w:val="yellow"/>
+        </w:rPr>
+        <w:t>(</w:t>
+      </w:r>
+      <w:r>
+        <w:rPr>
+          <w:b/>
+          <w:highlight w:val="yellow"/>
+        </w:rPr>
+        <w:t>ID</w:t>
+      </w:r>
+      <w:r>
+        <w:rPr>
+          <w:highlight w:val="yellow"/>
+        </w:rPr>
+        <w:t>)</w:t>
+      </w:r>
+    </w:p>
+    <w:p>
+      <w:r>
+        <w:rPr>
+          <w:highlight w:val="yellow"/>
+        </w:rPr>
+        <w:t>GET /</w:t>
+      </w:r>
+      <w:proofErr w:type="spellStart"/>
+      <w:r>
+        <w:rPr>
+          <w:highlight w:val="yellow"/>
+        </w:rPr>
+        <w:t>houses</w:t>
+      </w:r>
+      <w:proofErr w:type="spellEnd"/>
+      <w:r>
+        <w:rPr>
+          <w:highlight w:val="yellow"/>
+        </w:rPr>
+        <w:t>/{id}/</w:t>
+      </w:r>
+      <w:proofErr w:type="spellStart"/>
+      <w:r>
+        <w:rPr>
+          <w:highlight w:val="yellow"/>
+        </w:rPr>
+        <w:t>items</w:t>
+      </w:r>
+      <w:proofErr w:type="spellEnd"/>
+      <w:r>
+        <w:rPr>
+          <w:highlight w:val="yellow"/>
+        </w:rPr>
+        <w:t>/{</w:t>
+      </w:r>
+      <w:proofErr w:type="spellStart"/>
+      <w:r>
+        <w:rPr>
+          <w:highlight w:val="yellow"/>
+        </w:rPr>
+        <w:t>sku</w:t>
+      </w:r>
+      <w:proofErr w:type="spellEnd"/>
+      <w:r>
+        <w:rPr>
+          <w:highlight w:val="yellow"/>
+        </w:rPr>
+        <w:t>}/</w:t>
+      </w:r>
+      <w:proofErr w:type="spellStart"/>
+      <w:r>
+        <w:rPr>
+          <w:highlight w:val="yellow"/>
+        </w:rPr>
+        <w:t>allergies</w:t>
+      </w:r>
+      <w:proofErr w:type="spellEnd"/>
+      <w:r>
+        <w:rPr>
+          <w:highlight w:val="yellow"/>
+        </w:rPr>
+        <w:t xml:space="preserve"> </w:t>
+      </w:r>
+      <w:r>
+        <w:rPr>
+          <w:highlight w:val="yellow"/>
+        </w:rPr>
+        <w:sym w:font="Wingdings" w:char="F0E0"/>
+      </w:r>
+      <w:r>
+        <w:rPr>
+          <w:highlight w:val="yellow"/>
+        </w:rPr>
+        <w:t xml:space="preserve"> </w:t>
+      </w:r>
+      <w:proofErr w:type="spellStart"/>
+      <w:r>
+        <w:rPr>
+          <w:highlight w:val="yellow"/>
+        </w:rPr>
+        <w:t>StockItemService</w:t>
+      </w:r>
+      <w:proofErr w:type="spellEnd"/>
+      <w:r>
+        <w:rPr>
+          <w:highlight w:val="yellow"/>
+        </w:rPr>
+        <w:t>.</w:t>
+      </w:r>
+    </w:p>
+    <w:p>
+      <w:r>
+        <w:rPr>
+          <w:highlight w:val="yellow"/>
+        </w:rPr>
         <w:t>GET /houses/{id}/allergies/{allergen}/items</w:t>
       </w:r>
     </w:p>
     <w:p>
       <w:r>
+        <w:rPr>
+          <w:highlight w:val="yellow"/>
+        </w:rPr>
         <w:t>PUT</w:t>
       </w:r>
       <w:r>
+        <w:rPr>
+          <w:highlight w:val="yellow"/>
+        </w:rPr>
         <w:t xml:space="preserve"> /houses/{id}/allergies</w:t>
       </w:r>
       <w:r>
+        <w:rPr>
+          <w:highlight w:val="yellow"/>
+        </w:rPr>
         <w:t>/{allergen}</w:t>
       </w:r>
       <w:r>
+        <w:rPr>
+          <w:highlight w:val="yellow"/>
+        </w:rPr>
         <w:t xml:space="preserve"> -&gt; associate allergen to house or modify if exists (allergicsNum)</w:t>
       </w:r>
     </w:p>
     <w:p>
       <w:r>
+        <w:rPr>
+          <w:highlight w:val="yellow"/>
+        </w:rPr>
         <w:t>DELETE /houses/{id}/allergies/{allergen}</w:t>
       </w:r>
     </w:p>
@@ -296,92 +1511,222 @@
         <w:rPr>
           <w:b/>
         </w:rPr>
-        <w:lastRenderedPageBreak/>
         <w:t>List</w:t>
       </w:r>
     </w:p>
     <w:p>
-      <w:r>
+      <w:pPr>
+        <w:rPr>
+          <w:highlight w:val="yellow"/>
+        </w:rPr>
+      </w:pPr>
+      <w:r>
+        <w:rPr>
+          <w:highlight w:val="yellow"/>
+        </w:rPr>
         <w:t>GET /houses/{id}/lists</w:t>
       </w:r>
       <w:r>
+        <w:rPr>
+          <w:highlight w:val="yellow"/>
+        </w:rPr>
         <w:t xml:space="preserve"> -&gt; sistema, próprio user e as que os outros users partilharam</w:t>
       </w:r>
     </w:p>
     <w:p>
       <w:r>
+        <w:rPr>
+          <w:highlight w:val="yellow"/>
+        </w:rPr>
         <w:tab/>
       </w:r>
       <w:r>
+        <w:rPr>
+          <w:highlight w:val="yellow"/>
+        </w:rPr>
         <w:tab/>
       </w:r>
       <w:r>
+        <w:rPr>
+          <w:highlight w:val="yellow"/>
+        </w:rPr>
         <w:tab/>
         <w:t>?</w:t>
       </w:r>
       <w:r>
+        <w:rPr>
+          <w:highlight w:val="yellow"/>
+        </w:rPr>
         <w:t>sistema=true&amp;</w:t>
       </w:r>
       <w:r>
+        <w:rPr>
+          <w:highlight w:val="yellow"/>
+        </w:rPr>
         <w:t>user=xxxx</w:t>
       </w:r>
       <w:r>
+        <w:rPr>
+          <w:highlight w:val="yellow"/>
+        </w:rPr>
         <w:t>&amp;shareable=false</w:t>
       </w:r>
     </w:p>
     <w:p>
       <w:r>
+        <w:rPr>
+          <w:highlight w:val="yellow"/>
+        </w:rPr>
         <w:t>GET /houses/{id}/lists/{id}</w:t>
       </w:r>
     </w:p>
     <w:p>
       <w:r>
+        <w:rPr>
+          <w:highlight w:val="yellow"/>
+        </w:rPr>
         <w:t>GET /houses/{id}/lists/{id}/products</w:t>
       </w:r>
     </w:p>
     <w:p>
       <w:r>
+        <w:rPr>
+          <w:highlight w:val="yellow"/>
+        </w:rPr>
         <w:t>POST /houses/{id}/</w:t>
       </w:r>
       <w:r>
+        <w:rPr>
+          <w:highlight w:val="yellow"/>
+        </w:rPr>
         <w:t>users/{username}/</w:t>
       </w:r>
       <w:r>
+        <w:rPr>
+          <w:highlight w:val="yellow"/>
+        </w:rPr>
         <w:t>lists</w:t>
       </w:r>
     </w:p>
     <w:p>
       <w:r>
-        <w:t>PUT /houses/{id}/</w:t>
-      </w:r>
-      <w:r>
+        <w:rPr>
+          <w:highlight w:val="yellow"/>
+        </w:rPr>
+        <w:t>PUT /</w:t>
+      </w:r>
+      <w:proofErr w:type="spellStart"/>
+      <w:r>
+        <w:rPr>
+          <w:highlight w:val="yellow"/>
+        </w:rPr>
+        <w:t>houses</w:t>
+      </w:r>
+      <w:proofErr w:type="spellEnd"/>
+      <w:r>
+        <w:rPr>
+          <w:highlight w:val="yellow"/>
+        </w:rPr>
+        <w:t>/{id}/</w:t>
+      </w:r>
+      <w:proofErr w:type="spellStart"/>
+      <w:r>
+        <w:rPr>
+          <w:highlight w:val="yellow"/>
+        </w:rPr>
+        <w:t>users</w:t>
+      </w:r>
+      <w:proofErr w:type="spellEnd"/>
+      <w:r>
+        <w:rPr>
+          <w:highlight w:val="yellow"/>
+        </w:rPr>
+        <w:t>/{</w:t>
+      </w:r>
+      <w:proofErr w:type="spellStart"/>
+      <w:r>
+        <w:rPr>
+          <w:highlight w:val="yellow"/>
+        </w:rPr>
+        <w:t>username</w:t>
+      </w:r>
+      <w:proofErr w:type="spellEnd"/>
+      <w:r>
+        <w:rPr>
+          <w:highlight w:val="yellow"/>
+        </w:rPr>
+        <w:t>}/</w:t>
+      </w:r>
+      <w:proofErr w:type="spellStart"/>
+      <w:r>
+        <w:rPr>
+          <w:highlight w:val="yellow"/>
+        </w:rPr>
+        <w:t>lists</w:t>
+      </w:r>
+      <w:proofErr w:type="spellEnd"/>
+      <w:r>
+        <w:rPr>
+          <w:highlight w:val="yellow"/>
+        </w:rPr>
+        <w:t xml:space="preserve">/{id} -&gt; </w:t>
+      </w:r>
+      <w:proofErr w:type="spellStart"/>
+      <w:r>
+        <w:rPr>
+          <w:highlight w:val="yellow"/>
+        </w:rPr>
+        <w:t>name</w:t>
+      </w:r>
+      <w:proofErr w:type="spellEnd"/>
+      <w:r>
+        <w:rPr>
+          <w:highlight w:val="yellow"/>
+        </w:rPr>
+        <w:t xml:space="preserve">, </w:t>
+      </w:r>
+      <w:proofErr w:type="spellStart"/>
+      <w:r>
+        <w:rPr>
+          <w:highlight w:val="yellow"/>
+        </w:rPr>
+        <w:t>shareable</w:t>
+      </w:r>
+      <w:proofErr w:type="spellEnd"/>
+    </w:p>
+    <w:p>
+      <w:r>
+        <w:rPr>
+          <w:highlight w:val="yellow"/>
+        </w:rPr>
+        <w:t>PUT /houses/{id}/lists/{id}/products/{id} -&gt; associa ou modifica (brand, quantity)</w:t>
+      </w:r>
+    </w:p>
+    <w:p>
+      <w:r>
+        <w:rPr>
+          <w:highlight w:val="yellow"/>
+        </w:rPr>
+        <w:t>DELETE /houses/{id}/</w:t>
+      </w:r>
+      <w:r>
+        <w:rPr>
+          <w:highlight w:val="yellow"/>
+        </w:rPr>
         <w:t>users/{username}/</w:t>
       </w:r>
       <w:r>
-        <w:t>lists/{id} -&gt; name</w:t>
-      </w:r>
-      <w:r>
-        <w:t>, shareable</w:t>
-      </w:r>
-    </w:p>
-    <w:p>
-      <w:r>
-        <w:t>PUT /houses/{id}/lists/{id}/products/{id} -&gt; associa ou modifica (brand, quantity)</w:t>
-      </w:r>
-    </w:p>
-    <w:p>
-      <w:r>
-        <w:t>DELETE /houses/{id}/</w:t>
-      </w:r>
-      <w:r>
-        <w:t>users/{username}/</w:t>
-      </w:r>
-      <w:r>
+        <w:rPr>
+          <w:highlight w:val="yellow"/>
+        </w:rPr>
         <w:t>lists/{id}</w:t>
       </w:r>
     </w:p>
     <w:p>
       <w:r>
+        <w:rPr>
+          <w:highlight w:val="yellow"/>
+        </w:rPr>
         <w:t>DELETE /houses/{id}/lists/{id}/products/{id}</w:t>
       </w:r>
     </w:p>
@@ -663,12 +2008,23 @@
       </w:r>
     </w:p>
     <w:p>
-      <w:r>
+      <w:pPr>
+        <w:rPr>
+          <w:highlight w:val="yellow"/>
+        </w:rPr>
+      </w:pPr>
+      <w:r>
+        <w:rPr>
+          <w:highlight w:val="yellow"/>
+        </w:rPr>
         <w:t>GET /categories ?name=xxxxx</w:t>
       </w:r>
     </w:p>
     <w:p>
       <w:r>
+        <w:rPr>
+          <w:highlight w:val="yellow"/>
+        </w:rPr>
         <w:t>GET /categories/{id}</w:t>
       </w:r>
     </w:p>
@@ -724,11 +2080,17 @@
     </w:p>
     <w:p>
       <w:r>
+        <w:rPr>
+          <w:highlight w:val="yellow"/>
+        </w:rPr>
         <w:t>GET /categories/{id}/products ?name=xxxx</w:t>
       </w:r>
     </w:p>
     <w:p>
       <w:r>
+        <w:rPr>
+          <w:highlight w:val="yellow"/>
+        </w:rPr>
         <w:t>GET /categories/{id}/products/{id}</w:t>
       </w:r>
     </w:p>
@@ -781,18 +2143,40 @@
         <w:rPr>
           <w:b/>
         </w:rPr>
-        <w:lastRenderedPageBreak/>
         <w:t>StockItem</w:t>
       </w:r>
     </w:p>
     <w:p>
       <w:r>
-        <w:t>GET /houses/{id}/items</w:t>
-      </w:r>
-      <w:r>
-        <w:t xml:space="preserve"> ?product=xxxx e/ou brand=xxxx e/ou variety=xxx</w:t>
-      </w:r>
-      <w:r>
+        <w:rPr>
+          <w:highlight w:val="yellow"/>
+        </w:rPr>
+        <w:t>GET /houses/{id}/</w:t>
+      </w:r>
+      <w:proofErr w:type="gramStart"/>
+      <w:r>
+        <w:rPr>
+          <w:highlight w:val="yellow"/>
+        </w:rPr>
+        <w:t>items</w:t>
+      </w:r>
+      <w:r>
+        <w:rPr>
+          <w:highlight w:val="yellow"/>
+        </w:rPr>
+        <w:t xml:space="preserve"> ?product</w:t>
+      </w:r>
+      <w:proofErr w:type="gramEnd"/>
+      <w:r>
+        <w:rPr>
+          <w:highlight w:val="yellow"/>
+        </w:rPr>
+        <w:t>=xxxx e/ou brand=xxxx e/ou variety=xxx</w:t>
+      </w:r>
+      <w:r>
+        <w:rPr>
+          <w:highlight w:val="yellow"/>
+        </w:rPr>
         <w:t xml:space="preserve"> e/ou segment=xxxx e/ou storage=xxxx</w:t>
       </w:r>
       <w:r>
@@ -800,25 +2184,18 @@
       </w:r>
     </w:p>
     <w:p>
-      <w:pPr>
-        <w:rPr>
-          <w:highlight w:val="red"/>
-        </w:rPr>
-      </w:pPr>
-      <w:r>
-        <w:rPr>
-          <w:highlight w:val="red"/>
-        </w:rPr>
-        <w:t>GET /houses/{id}/storages/{id}/items</w:t>
-      </w:r>
-    </w:p>
-    <w:p>
-      <w:r>
+      <w:r>
+        <w:rPr>
+          <w:highlight w:val="yellow"/>
+        </w:rPr>
         <w:t>GET /houses/{id}/items/{sku}</w:t>
       </w:r>
     </w:p>
     <w:p>
       <w:r>
+        <w:rPr>
+          <w:highlight w:val="yellow"/>
+        </w:rPr>
         <w:t>POST /houses/{id}/items</w:t>
       </w:r>
     </w:p>
@@ -1067,42 +2444,92 @@
       </w:r>
     </w:p>
     <w:p>
-      <w:r>
+      <w:pPr>
+        <w:rPr>
+          <w:highlight w:val="yellow"/>
+        </w:rPr>
+      </w:pPr>
+      <w:r>
+        <w:rPr>
+          <w:highlight w:val="yellow"/>
+        </w:rPr>
         <w:t>GET /houses/{id}/storage</w:t>
       </w:r>
       <w:r>
+        <w:rPr>
+          <w:highlight w:val="yellow"/>
+        </w:rPr>
         <w:t>s</w:t>
       </w:r>
     </w:p>
     <w:p>
-      <w:r>
+      <w:pPr>
+        <w:rPr>
+          <w:highlight w:val="yellow"/>
+        </w:rPr>
+      </w:pPr>
+      <w:r>
+        <w:rPr>
+          <w:highlight w:val="yellow"/>
+        </w:rPr>
         <w:t>GET /houses/{id}/storages/{id}</w:t>
       </w:r>
     </w:p>
     <w:p>
-      <w:r>
+      <w:pPr>
+        <w:rPr>
+          <w:highlight w:val="yellow"/>
+        </w:rPr>
+      </w:pPr>
+      <w:r>
+        <w:rPr>
+          <w:highlight w:val="yellow"/>
+        </w:rPr>
         <w:t>POST /house</w:t>
       </w:r>
       <w:r>
+        <w:rPr>
+          <w:highlight w:val="yellow"/>
+        </w:rPr>
         <w:t>s</w:t>
       </w:r>
       <w:r>
+        <w:rPr>
+          <w:highlight w:val="yellow"/>
+        </w:rPr>
         <w:t>/{id}/storages</w:t>
       </w:r>
     </w:p>
     <w:p>
-      <w:r>
+      <w:pPr>
+        <w:rPr>
+          <w:highlight w:val="yellow"/>
+        </w:rPr>
+      </w:pPr>
+      <w:r>
+        <w:rPr>
+          <w:highlight w:val="yellow"/>
+        </w:rPr>
         <w:t>PUT /house</w:t>
       </w:r>
       <w:r>
+        <w:rPr>
+          <w:highlight w:val="yellow"/>
+        </w:rPr>
         <w:t>s</w:t>
       </w:r>
       <w:r>
+        <w:rPr>
+          <w:highlight w:val="yellow"/>
+        </w:rPr>
         <w:t>/{id}/storages/{id} -&gt; temperature, name</w:t>
       </w:r>
     </w:p>
     <w:p>
       <w:r>
+        <w:rPr>
+          <w:highlight w:val="yellow"/>
+        </w:rPr>
         <w:t>DELETE /houses/{id}/storages/{id}</w:t>
       </w:r>
     </w:p>
@@ -1151,58 +2578,75 @@
       </w:r>
     </w:p>
     <w:p>
-      <w:r>
+      <w:pPr>
+        <w:rPr>
+          <w:highlight w:val="yellow"/>
+        </w:rPr>
+      </w:pPr>
+      <w:r>
+        <w:rPr>
+          <w:highlight w:val="yellow"/>
+        </w:rPr>
         <w:t xml:space="preserve">GET /houses/{id}/items/movements </w:t>
       </w:r>
     </w:p>
     <w:p>
       <w:pPr>
         <w:ind w:left="2124"/>
-      </w:pPr>
-      <w:r>
+        <w:rPr>
+          <w:highlight w:val="yellow"/>
+        </w:rPr>
+      </w:pPr>
+      <w:r>
+        <w:rPr>
+          <w:highlight w:val="yellow"/>
+        </w:rPr>
         <w:t>? type=xxxx&amp;dateTime=xxxx&amp;storage=xxxx&amp;</w:t>
       </w:r>
       <w:r>
+        <w:rPr>
+          <w:highlight w:val="yellow"/>
+        </w:rPr>
         <w:t>item=xxx</w:t>
       </w:r>
     </w:p>
     <w:p>
-      <w:pPr>
-        <w:rPr>
-          <w:highlight w:val="red"/>
-        </w:rPr>
-      </w:pPr>
-      <w:r>
-        <w:rPr>
-          <w:highlight w:val="red"/>
-        </w:rPr>
-        <w:t>GET /houses/{id}/storages/{id}/movements</w:t>
-      </w:r>
-    </w:p>
-    <w:p>
-      <w:r>
-        <w:rPr>
-          <w:highlight w:val="red"/>
-        </w:rPr>
-        <w:t>GET /houses/{id}/items/{sku}/movements</w:t>
-      </w:r>
-    </w:p>
-    <w:p>
-      <w:r>
-        <w:rPr>
-          <w:highlight w:val="cyan"/>
-        </w:rPr>
-        <w:t>POST /houses/{id}/movements</w:t>
-      </w:r>
-      <w:r>
-        <w:t xml:space="preserve"> </w:t>
-      </w:r>
-    </w:p>
-    <w:p/>
-    <w:p>
+      <w:r>
+        <w:rPr>
+          <w:highlight w:val="yellow"/>
+        </w:rPr>
+        <w:t>POST /</w:t>
+      </w:r>
+      <w:proofErr w:type="spellStart"/>
+      <w:r>
+        <w:rPr>
+          <w:highlight w:val="yellow"/>
+        </w:rPr>
+        <w:t>houses</w:t>
+      </w:r>
+      <w:proofErr w:type="spellEnd"/>
+      <w:r>
+        <w:rPr>
+          <w:highlight w:val="yellow"/>
+        </w:rPr>
+        <w:t>/{id}/</w:t>
+      </w:r>
+      <w:proofErr w:type="spellStart"/>
+      <w:r>
+        <w:rPr>
+          <w:highlight w:val="yellow"/>
+        </w:rPr>
+        <w:t>movements</w:t>
+      </w:r>
       <w:bookmarkStart w:id="0" w:name="_GoBack"/>
       <w:bookmarkEnd w:id="0"/>
-    </w:p>
+      <w:proofErr w:type="spellEnd"/>
+      <w:r>
+        <w:t xml:space="preserve"> </w:t>
+      </w:r>
+    </w:p>
+    <w:p/>
+    <w:p/>
     <w:p>
       <w:r>
         <w:rPr>
@@ -1224,6 +2668,7 @@
         <w:rPr>
           <w:strike/>
         </w:rPr>
+        <w:lastRenderedPageBreak/>
         <w:t>GET /</w:t>
       </w:r>
       <w:proofErr w:type="spellStart"/>

</xml_diff>